<commit_message>
actualizacion de los estados de los items de la configuracion
</commit_message>
<xml_diff>
--- a/Documentos/Planes/PGCS1.3.docx
+++ b/Documentos/Planes/PGCS1.3.docx
@@ -940,7 +940,7 @@
           <w:b/>
           <w:sz w:val="44"/>
           <w:szCs w:val="44"/>
-          <w:lang w:val="en-US"/>
+          <w:lang w:val="es-ES"/>
         </w:rPr>
         <w:br/>
       </w:r>
@@ -1120,23 +1120,7 @@
           <w:sz w:val="24"/>
           <w:szCs w:val="24"/>
         </w:rPr>
-        <w:t xml:space="preserve">, el </w:t>
-      </w:r>
-      <w:r>
-        <w:rPr>
-          <w:rFonts w:ascii="Times New Roman" w:eastAsia="Times New Roman" w:hAnsi="Times New Roman" w:cs="Times New Roman"/>
-          <w:sz w:val="24"/>
-          <w:szCs w:val="24"/>
-        </w:rPr>
-        <w:t xml:space="preserve">control de versiones, la gestión de cambios, la identificación y seguimiento de elementos de configuración del software </w:t>
-      </w:r>
-      <w:r>
-        <w:rPr>
-          <w:rFonts w:ascii="Times New Roman" w:eastAsia="Times New Roman" w:hAnsi="Times New Roman" w:cs="Times New Roman"/>
-          <w:sz w:val="24"/>
-          <w:szCs w:val="24"/>
-        </w:rPr>
-        <w:t>y la gestión de las líneas base</w:t>
+        <w:t>, el control de versiones, la gestión de cambios, la identificación y seguimiento de elementos de configuración del software y la gestión de las líneas base</w:t>
       </w:r>
       <w:r>
         <w:rPr>
@@ -1511,16 +1495,7 @@
           <w:sz w:val="24"/>
           <w:szCs w:val="24"/>
         </w:rPr>
-        <w:t xml:space="preserve">Alcance </w:t>
-      </w:r>
-      <w:r>
-        <w:rPr>
-          <w:rFonts w:ascii="Times New Roman" w:eastAsia="Times New Roman" w:hAnsi="Times New Roman" w:cs="Times New Roman"/>
-          <w:b/>
-          <w:sz w:val="24"/>
-          <w:szCs w:val="24"/>
-        </w:rPr>
-        <w:t>del Plan de Gestión de la Configuración</w:t>
+        <w:t>Alcance del Plan de Gestión de la Configuración</w:t>
       </w:r>
     </w:p>
     <w:p>
@@ -2673,15 +2648,7 @@
                 <w:sz w:val="24"/>
                 <w:szCs w:val="24"/>
               </w:rPr>
-              <w:t>acrónimoProyecto_</w:t>
-            </w:r>
-            <w:r>
-              <w:rPr>
-                <w:rFonts w:ascii="Times New Roman" w:eastAsia="Times New Roman" w:hAnsi="Times New Roman" w:cs="Times New Roman"/>
-                <w:sz w:val="24"/>
-                <w:szCs w:val="24"/>
-              </w:rPr>
-              <w:t>acrónimo</w:t>
+              <w:t>acrónimoProyecto_acrónimo</w:t>
             </w:r>
             <w:r>
               <w:rPr>
@@ -2715,15 +2682,7 @@
                 <w:sz w:val="24"/>
                 <w:szCs w:val="24"/>
               </w:rPr>
-              <w:t>Ítems específicos de un proyecto</w:t>
-            </w:r>
-            <w:r>
-              <w:rPr>
-                <w:rFonts w:ascii="Times New Roman" w:eastAsia="Times New Roman" w:hAnsi="Times New Roman" w:cs="Times New Roman"/>
-                <w:sz w:val="24"/>
-                <w:szCs w:val="24"/>
-              </w:rPr>
-              <w:t xml:space="preserve"> asociados a algún componente</w:t>
+              <w:t>Ítems específicos de un proyecto asociados a algún componente</w:t>
             </w:r>
           </w:p>
         </w:tc>
@@ -2747,15 +2706,7 @@
                 <w:sz w:val="24"/>
                 <w:szCs w:val="24"/>
               </w:rPr>
-              <w:t>acrónimoProyecto_acrónimoComponente_</w:t>
-            </w:r>
-            <w:r>
-              <w:rPr>
-                <w:rFonts w:ascii="Times New Roman" w:eastAsia="Times New Roman" w:hAnsi="Times New Roman" w:cs="Times New Roman"/>
-                <w:sz w:val="24"/>
-                <w:szCs w:val="24"/>
-              </w:rPr>
-              <w:t>acrónimo</w:t>
+              <w:t>acrónimoProyecto_acrónimoComponente_acrónimo</w:t>
             </w:r>
             <w:r>
               <w:rPr>
@@ -3028,25 +2979,7 @@
           <w:sz w:val="24"/>
           <w:szCs w:val="24"/>
         </w:rPr>
-        <w:t xml:space="preserve">2.2 </w:t>
-      </w:r>
-      <w:r>
-        <w:rPr>
-          <w:rFonts w:ascii="Times New Roman" w:eastAsia="Times New Roman" w:hAnsi="Times New Roman" w:cs="Times New Roman"/>
-          <w:b/>
-          <w:sz w:val="24"/>
-          <w:szCs w:val="24"/>
-        </w:rPr>
-        <w:t xml:space="preserve">Ítems </w:t>
-      </w:r>
-      <w:r>
-        <w:rPr>
-          <w:rFonts w:ascii="Times New Roman" w:eastAsia="Times New Roman" w:hAnsi="Times New Roman" w:cs="Times New Roman"/>
-          <w:b/>
-          <w:sz w:val="24"/>
-          <w:szCs w:val="24"/>
-        </w:rPr>
-        <w:t>fuente</w:t>
+        <w:t>2.2 Ítems fuente</w:t>
       </w:r>
     </w:p>
     <w:p>
@@ -3626,8 +3559,6 @@
             </w:r>
           </w:p>
         </w:tc>
-        <w:bookmarkStart w:id="0" w:name="_GoBack"/>
-        <w:bookmarkEnd w:id="0"/>
       </w:tr>
       <w:tr>
         <w:tc>
@@ -8061,28 +7992,28 @@
         <w:tc>
           <w:tcPr>
             <w:tcW w:w="0" w:type="auto"/>
-            <w:shd w:val="clear" w:color="auto" w:fill="FFD966" w:themeFill="accent4" w:themeFillTint="99"/>
-            <w:hideMark/>
-          </w:tcPr>
-          <w:p>
-            <w:pPr>
-              <w:spacing w:line="240" w:lineRule="auto"/>
-              <w:jc w:val="center"/>
-              <w:rPr>
-                <w:rFonts w:ascii="Times New Roman" w:eastAsia="Times New Roman" w:hAnsi="Times New Roman" w:cs="Times New Roman"/>
-                <w:sz w:val="20"/>
-                <w:szCs w:val="20"/>
-                <w:lang w:val="es-PE" w:eastAsia="es-PE"/>
-              </w:rPr>
-            </w:pPr>
-            <w:r>
-              <w:rPr>
-                <w:rFonts w:ascii="Times New Roman" w:eastAsia="Times New Roman" w:hAnsi="Times New Roman" w:cs="Times New Roman"/>
-                <w:sz w:val="20"/>
-                <w:szCs w:val="20"/>
-                <w:lang w:val="es-PE" w:eastAsia="es-PE"/>
-              </w:rPr>
-              <w:t>Borrador</w:t>
+            <w:shd w:val="clear" w:color="auto" w:fill="92D050"/>
+            <w:hideMark/>
+          </w:tcPr>
+          <w:p>
+            <w:pPr>
+              <w:spacing w:line="240" w:lineRule="auto"/>
+              <w:jc w:val="center"/>
+              <w:rPr>
+                <w:rFonts w:ascii="Times New Roman" w:eastAsia="Times New Roman" w:hAnsi="Times New Roman" w:cs="Times New Roman"/>
+                <w:sz w:val="20"/>
+                <w:szCs w:val="20"/>
+                <w:lang w:val="es-PE" w:eastAsia="es-PE"/>
+              </w:rPr>
+            </w:pPr>
+            <w:r>
+              <w:rPr>
+                <w:rFonts w:ascii="Times New Roman" w:eastAsia="Times New Roman" w:hAnsi="Times New Roman" w:cs="Times New Roman"/>
+                <w:sz w:val="20"/>
+                <w:szCs w:val="20"/>
+                <w:lang w:val="es-PE" w:eastAsia="es-PE"/>
+              </w:rPr>
+              <w:t>Aceptado</w:t>
             </w:r>
           </w:p>
         </w:tc>
@@ -8691,6 +8622,7 @@
                 <w:rFonts w:ascii="Times New Roman" w:eastAsia="Times New Roman" w:hAnsi="Times New Roman" w:cs="Times New Roman"/>
                 <w:sz w:val="20"/>
                 <w:szCs w:val="20"/>
+                <w:highlight w:val="yellow"/>
                 <w:lang w:val="es-PE" w:eastAsia="es-PE"/>
               </w:rPr>
               <w:t>Sprint backlog 2</w:t>
@@ -9039,28 +8971,28 @@
         <w:tc>
           <w:tcPr>
             <w:tcW w:w="0" w:type="auto"/>
-            <w:shd w:val="clear" w:color="auto" w:fill="FFD966" w:themeFill="accent4" w:themeFillTint="99"/>
-            <w:hideMark/>
-          </w:tcPr>
-          <w:p>
-            <w:pPr>
-              <w:spacing w:line="240" w:lineRule="auto"/>
-              <w:jc w:val="center"/>
-              <w:rPr>
-                <w:rFonts w:ascii="Times New Roman" w:eastAsia="Times New Roman" w:hAnsi="Times New Roman" w:cs="Times New Roman"/>
-                <w:sz w:val="20"/>
-                <w:szCs w:val="20"/>
-                <w:lang w:val="es-PE" w:eastAsia="es-PE"/>
-              </w:rPr>
-            </w:pPr>
-            <w:r>
-              <w:rPr>
-                <w:rFonts w:ascii="Times New Roman" w:eastAsia="Times New Roman" w:hAnsi="Times New Roman" w:cs="Times New Roman"/>
-                <w:sz w:val="20"/>
-                <w:szCs w:val="20"/>
-                <w:lang w:val="es-PE" w:eastAsia="es-PE"/>
-              </w:rPr>
-              <w:t>Borrador</w:t>
+            <w:shd w:val="clear" w:color="auto" w:fill="92D050"/>
+            <w:hideMark/>
+          </w:tcPr>
+          <w:p>
+            <w:pPr>
+              <w:spacing w:line="240" w:lineRule="auto"/>
+              <w:jc w:val="center"/>
+              <w:rPr>
+                <w:rFonts w:ascii="Times New Roman" w:eastAsia="Times New Roman" w:hAnsi="Times New Roman" w:cs="Times New Roman"/>
+                <w:sz w:val="20"/>
+                <w:szCs w:val="20"/>
+                <w:lang w:val="es-PE" w:eastAsia="es-PE"/>
+              </w:rPr>
+            </w:pPr>
+            <w:r>
+              <w:rPr>
+                <w:rFonts w:ascii="Times New Roman" w:eastAsia="Times New Roman" w:hAnsi="Times New Roman" w:cs="Times New Roman"/>
+                <w:sz w:val="20"/>
+                <w:szCs w:val="20"/>
+                <w:lang w:val="es-PE" w:eastAsia="es-PE"/>
+              </w:rPr>
+              <w:t>Aceptado</w:t>
             </w:r>
           </w:p>
         </w:tc>
@@ -9307,28 +9239,28 @@
         <w:tc>
           <w:tcPr>
             <w:tcW w:w="0" w:type="auto"/>
-            <w:shd w:val="clear" w:color="auto" w:fill="FFD966" w:themeFill="accent4" w:themeFillTint="99"/>
-            <w:hideMark/>
-          </w:tcPr>
-          <w:p>
-            <w:pPr>
-              <w:spacing w:line="240" w:lineRule="auto"/>
-              <w:jc w:val="center"/>
-              <w:rPr>
-                <w:rFonts w:ascii="Times New Roman" w:eastAsia="Times New Roman" w:hAnsi="Times New Roman" w:cs="Times New Roman"/>
-                <w:sz w:val="20"/>
-                <w:szCs w:val="20"/>
-                <w:lang w:val="es-PE" w:eastAsia="es-PE"/>
-              </w:rPr>
-            </w:pPr>
-            <w:r>
-              <w:rPr>
-                <w:rFonts w:ascii="Times New Roman" w:eastAsia="Times New Roman" w:hAnsi="Times New Roman" w:cs="Times New Roman"/>
-                <w:sz w:val="20"/>
-                <w:szCs w:val="20"/>
-                <w:lang w:val="es-PE" w:eastAsia="es-PE"/>
-              </w:rPr>
-              <w:t>Borrador</w:t>
+            <w:shd w:val="clear" w:color="auto" w:fill="92D050"/>
+            <w:hideMark/>
+          </w:tcPr>
+          <w:p>
+            <w:pPr>
+              <w:spacing w:line="240" w:lineRule="auto"/>
+              <w:jc w:val="center"/>
+              <w:rPr>
+                <w:rFonts w:ascii="Times New Roman" w:eastAsia="Times New Roman" w:hAnsi="Times New Roman" w:cs="Times New Roman"/>
+                <w:sz w:val="20"/>
+                <w:szCs w:val="20"/>
+                <w:lang w:val="es-PE" w:eastAsia="es-PE"/>
+              </w:rPr>
+            </w:pPr>
+            <w:r>
+              <w:rPr>
+                <w:rFonts w:ascii="Times New Roman" w:eastAsia="Times New Roman" w:hAnsi="Times New Roman" w:cs="Times New Roman"/>
+                <w:sz w:val="20"/>
+                <w:szCs w:val="20"/>
+                <w:lang w:val="es-PE" w:eastAsia="es-PE"/>
+              </w:rPr>
+              <w:t>Aceptado</w:t>
             </w:r>
           </w:p>
         </w:tc>
@@ -9763,14 +9695,16 @@
                 <w:rFonts w:ascii="Times New Roman" w:eastAsia="Times New Roman" w:hAnsi="Times New Roman" w:cs="Times New Roman"/>
                 <w:sz w:val="20"/>
                 <w:szCs w:val="20"/>
-                <w:lang w:val="es-PE" w:eastAsia="es-PE"/>
-              </w:rPr>
-            </w:pPr>
-            <w:r>
-              <w:rPr>
-                <w:rFonts w:ascii="Times New Roman" w:eastAsia="Times New Roman" w:hAnsi="Times New Roman" w:cs="Times New Roman"/>
-                <w:sz w:val="20"/>
-                <w:szCs w:val="20"/>
+                <w:highlight w:val="yellow"/>
+                <w:lang w:val="es-PE" w:eastAsia="es-PE"/>
+              </w:rPr>
+            </w:pPr>
+            <w:r>
+              <w:rPr>
+                <w:rFonts w:ascii="Times New Roman" w:eastAsia="Times New Roman" w:hAnsi="Times New Roman" w:cs="Times New Roman"/>
+                <w:sz w:val="20"/>
+                <w:szCs w:val="20"/>
+                <w:highlight w:val="yellow"/>
                 <w:lang w:val="es-PE" w:eastAsia="es-PE"/>
               </w:rPr>
               <w:t>Sprint backlog 3</w:t>
@@ -9853,17 +9787,27 @@
         <w:tc>
           <w:tcPr>
             <w:tcW w:w="0" w:type="auto"/>
-            <w:hideMark/>
-          </w:tcPr>
-          <w:p>
-            <w:pPr>
-              <w:spacing w:line="240" w:lineRule="auto"/>
-              <w:jc w:val="center"/>
-              <w:rPr>
-                <w:rFonts w:ascii="Times New Roman" w:eastAsia="Times New Roman" w:hAnsi="Times New Roman" w:cs="Times New Roman"/>
-                <w:lang w:val="es-PE" w:eastAsia="es-PE"/>
-              </w:rPr>
-            </w:pPr>
+            <w:shd w:val="clear" w:color="auto" w:fill="92D050"/>
+            <w:hideMark/>
+          </w:tcPr>
+          <w:p>
+            <w:pPr>
+              <w:spacing w:line="240" w:lineRule="auto"/>
+              <w:jc w:val="center"/>
+              <w:rPr>
+                <w:rFonts w:ascii="Times New Roman" w:eastAsia="Times New Roman" w:hAnsi="Times New Roman" w:cs="Times New Roman"/>
+                <w:lang w:val="es-PE" w:eastAsia="es-PE"/>
+              </w:rPr>
+            </w:pPr>
+            <w:r>
+              <w:rPr>
+                <w:rFonts w:ascii="Times New Roman" w:eastAsia="Times New Roman" w:hAnsi="Times New Roman" w:cs="Times New Roman"/>
+                <w:sz w:val="20"/>
+                <w:szCs w:val="20"/>
+                <w:lang w:val="es-PE" w:eastAsia="es-PE"/>
+              </w:rPr>
+              <w:t>Aceptado</w:t>
+            </w:r>
           </w:p>
         </w:tc>
       </w:tr>
@@ -9974,19 +9918,31 @@
         <w:tc>
           <w:tcPr>
             <w:tcW w:w="0" w:type="auto"/>
-            <w:hideMark/>
-          </w:tcPr>
-          <w:p>
-            <w:pPr>
-              <w:spacing w:line="240" w:lineRule="auto"/>
-              <w:jc w:val="center"/>
-              <w:rPr>
-                <w:rFonts w:ascii="Times New Roman" w:eastAsia="Times New Roman" w:hAnsi="Times New Roman" w:cs="Times New Roman"/>
-                <w:lang w:val="es-PE" w:eastAsia="es-PE"/>
-              </w:rPr>
-            </w:pPr>
-          </w:p>
-        </w:tc>
+            <w:shd w:val="clear" w:color="auto" w:fill="92D050"/>
+            <w:hideMark/>
+          </w:tcPr>
+          <w:p>
+            <w:pPr>
+              <w:spacing w:line="240" w:lineRule="auto"/>
+              <w:jc w:val="center"/>
+              <w:rPr>
+                <w:rFonts w:ascii="Times New Roman" w:eastAsia="Times New Roman" w:hAnsi="Times New Roman" w:cs="Times New Roman"/>
+                <w:lang w:val="es-PE" w:eastAsia="es-PE"/>
+              </w:rPr>
+            </w:pPr>
+            <w:r>
+              <w:rPr>
+                <w:rFonts w:ascii="Times New Roman" w:eastAsia="Times New Roman" w:hAnsi="Times New Roman" w:cs="Times New Roman"/>
+                <w:sz w:val="20"/>
+                <w:szCs w:val="20"/>
+                <w:lang w:val="es-PE" w:eastAsia="es-PE"/>
+              </w:rPr>
+              <w:t>Aceptado</w:t>
+            </w:r>
+          </w:p>
+        </w:tc>
+        <w:bookmarkStart w:id="0" w:name="_GoBack"/>
+        <w:bookmarkEnd w:id="0"/>
       </w:tr>
       <w:tr>
         <w:trPr>
@@ -10094,17 +10050,27 @@
         <w:tc>
           <w:tcPr>
             <w:tcW w:w="0" w:type="auto"/>
-            <w:hideMark/>
-          </w:tcPr>
-          <w:p>
-            <w:pPr>
-              <w:spacing w:line="240" w:lineRule="auto"/>
-              <w:jc w:val="center"/>
-              <w:rPr>
-                <w:rFonts w:ascii="Times New Roman" w:eastAsia="Times New Roman" w:hAnsi="Times New Roman" w:cs="Times New Roman"/>
-                <w:lang w:val="es-PE" w:eastAsia="es-PE"/>
-              </w:rPr>
-            </w:pPr>
+            <w:shd w:val="clear" w:color="auto" w:fill="92D050"/>
+            <w:hideMark/>
+          </w:tcPr>
+          <w:p>
+            <w:pPr>
+              <w:spacing w:line="240" w:lineRule="auto"/>
+              <w:jc w:val="center"/>
+              <w:rPr>
+                <w:rFonts w:ascii="Times New Roman" w:eastAsia="Times New Roman" w:hAnsi="Times New Roman" w:cs="Times New Roman"/>
+                <w:lang w:val="es-PE" w:eastAsia="es-PE"/>
+              </w:rPr>
+            </w:pPr>
+            <w:r>
+              <w:rPr>
+                <w:rFonts w:ascii="Times New Roman" w:eastAsia="Times New Roman" w:hAnsi="Times New Roman" w:cs="Times New Roman"/>
+                <w:sz w:val="20"/>
+                <w:szCs w:val="20"/>
+                <w:lang w:val="es-PE" w:eastAsia="es-PE"/>
+              </w:rPr>
+              <w:t>Aceptado</w:t>
+            </w:r>
           </w:p>
         </w:tc>
       </w:tr>
@@ -10214,17 +10180,27 @@
         <w:tc>
           <w:tcPr>
             <w:tcW w:w="0" w:type="auto"/>
-            <w:hideMark/>
-          </w:tcPr>
-          <w:p>
-            <w:pPr>
-              <w:spacing w:line="240" w:lineRule="auto"/>
-              <w:jc w:val="center"/>
-              <w:rPr>
-                <w:rFonts w:ascii="Times New Roman" w:eastAsia="Times New Roman" w:hAnsi="Times New Roman" w:cs="Times New Roman"/>
-                <w:lang w:val="es-PE" w:eastAsia="es-PE"/>
-              </w:rPr>
-            </w:pPr>
+            <w:shd w:val="clear" w:color="auto" w:fill="92D050"/>
+            <w:hideMark/>
+          </w:tcPr>
+          <w:p>
+            <w:pPr>
+              <w:spacing w:line="240" w:lineRule="auto"/>
+              <w:jc w:val="center"/>
+              <w:rPr>
+                <w:rFonts w:ascii="Times New Roman" w:eastAsia="Times New Roman" w:hAnsi="Times New Roman" w:cs="Times New Roman"/>
+                <w:lang w:val="es-PE" w:eastAsia="es-PE"/>
+              </w:rPr>
+            </w:pPr>
+            <w:r>
+              <w:rPr>
+                <w:rFonts w:ascii="Times New Roman" w:eastAsia="Times New Roman" w:hAnsi="Times New Roman" w:cs="Times New Roman"/>
+                <w:sz w:val="20"/>
+                <w:szCs w:val="20"/>
+                <w:lang w:val="es-PE" w:eastAsia="es-PE"/>
+              </w:rPr>
+              <w:t>Aceptado</w:t>
+            </w:r>
           </w:p>
         </w:tc>
       </w:tr>
@@ -10354,17 +10330,27 @@
         <w:tc>
           <w:tcPr>
             <w:tcW w:w="0" w:type="auto"/>
-            <w:hideMark/>
-          </w:tcPr>
-          <w:p>
-            <w:pPr>
-              <w:spacing w:line="240" w:lineRule="auto"/>
-              <w:jc w:val="center"/>
-              <w:rPr>
-                <w:rFonts w:ascii="Times New Roman" w:eastAsia="Times New Roman" w:hAnsi="Times New Roman" w:cs="Times New Roman"/>
-                <w:lang w:val="es-PE" w:eastAsia="es-PE"/>
-              </w:rPr>
-            </w:pPr>
+            <w:shd w:val="clear" w:color="auto" w:fill="92D050"/>
+            <w:hideMark/>
+          </w:tcPr>
+          <w:p>
+            <w:pPr>
+              <w:spacing w:line="240" w:lineRule="auto"/>
+              <w:jc w:val="center"/>
+              <w:rPr>
+                <w:rFonts w:ascii="Times New Roman" w:eastAsia="Times New Roman" w:hAnsi="Times New Roman" w:cs="Times New Roman"/>
+                <w:lang w:val="es-PE" w:eastAsia="es-PE"/>
+              </w:rPr>
+            </w:pPr>
+            <w:r>
+              <w:rPr>
+                <w:rFonts w:ascii="Times New Roman" w:eastAsia="Times New Roman" w:hAnsi="Times New Roman" w:cs="Times New Roman"/>
+                <w:sz w:val="20"/>
+                <w:szCs w:val="20"/>
+                <w:lang w:val="es-PE" w:eastAsia="es-PE"/>
+              </w:rPr>
+              <w:t>Aceptado</w:t>
+            </w:r>
           </w:p>
         </w:tc>
       </w:tr>
@@ -10474,17 +10460,27 @@
         <w:tc>
           <w:tcPr>
             <w:tcW w:w="0" w:type="auto"/>
-            <w:hideMark/>
-          </w:tcPr>
-          <w:p>
-            <w:pPr>
-              <w:spacing w:line="240" w:lineRule="auto"/>
-              <w:jc w:val="center"/>
-              <w:rPr>
-                <w:rFonts w:ascii="Times New Roman" w:eastAsia="Times New Roman" w:hAnsi="Times New Roman" w:cs="Times New Roman"/>
-                <w:lang w:val="es-PE" w:eastAsia="es-PE"/>
-              </w:rPr>
-            </w:pPr>
+            <w:shd w:val="clear" w:color="auto" w:fill="92D050"/>
+            <w:hideMark/>
+          </w:tcPr>
+          <w:p>
+            <w:pPr>
+              <w:spacing w:line="240" w:lineRule="auto"/>
+              <w:jc w:val="center"/>
+              <w:rPr>
+                <w:rFonts w:ascii="Times New Roman" w:eastAsia="Times New Roman" w:hAnsi="Times New Roman" w:cs="Times New Roman"/>
+                <w:lang w:val="es-PE" w:eastAsia="es-PE"/>
+              </w:rPr>
+            </w:pPr>
+            <w:r>
+              <w:rPr>
+                <w:rFonts w:ascii="Times New Roman" w:eastAsia="Times New Roman" w:hAnsi="Times New Roman" w:cs="Times New Roman"/>
+                <w:sz w:val="20"/>
+                <w:szCs w:val="20"/>
+                <w:lang w:val="es-PE" w:eastAsia="es-PE"/>
+              </w:rPr>
+              <w:t>Aceptado</w:t>
+            </w:r>
           </w:p>
         </w:tc>
       </w:tr>

</xml_diff>

<commit_message>
actualizacion de los formatos de la gestion de control de cambios en el plan de la gestion de la configuracion
</commit_message>
<xml_diff>
--- a/Documentos/Planes/PGCS1.3.docx
+++ b/Documentos/Planes/PGCS1.3.docx
@@ -5461,11 +5461,12 @@
     <w:tbl>
       <w:tblPr>
         <w:tblStyle w:val="Cuadrculadetablaclara"/>
-        <w:tblW w:w="9019" w:type="dxa"/>
+        <w:tblW w:w="8740" w:type="dxa"/>
+        <w:tblInd w:w="279" w:type="dxa"/>
         <w:tblLook w:val="04A0" w:firstRow="1" w:lastRow="0" w:firstColumn="1" w:lastColumn="0" w:noHBand="0" w:noVBand="1"/>
       </w:tblPr>
       <w:tblGrid>
-        <w:gridCol w:w="3147"/>
+        <w:gridCol w:w="2868"/>
         <w:gridCol w:w="2145"/>
         <w:gridCol w:w="1450"/>
         <w:gridCol w:w="1238"/>
@@ -5477,7 +5478,7 @@
         </w:trPr>
         <w:tc>
           <w:tcPr>
-            <w:tcW w:w="0" w:type="auto"/>
+            <w:tcW w:w="2868" w:type="dxa"/>
             <w:shd w:val="clear" w:color="auto" w:fill="D0CECE" w:themeFill="background2" w:themeFillShade="E6"/>
             <w:hideMark/>
           </w:tcPr>
@@ -5642,7 +5643,7 @@
         </w:trPr>
         <w:tc>
           <w:tcPr>
-            <w:tcW w:w="0" w:type="auto"/>
+            <w:tcW w:w="2868" w:type="dxa"/>
             <w:hideMark/>
           </w:tcPr>
           <w:p>
@@ -5782,7 +5783,7 @@
         </w:trPr>
         <w:tc>
           <w:tcPr>
-            <w:tcW w:w="0" w:type="auto"/>
+            <w:tcW w:w="2868" w:type="dxa"/>
             <w:hideMark/>
           </w:tcPr>
           <w:p>
@@ -5922,7 +5923,7 @@
         </w:trPr>
         <w:tc>
           <w:tcPr>
-            <w:tcW w:w="0" w:type="auto"/>
+            <w:tcW w:w="2868" w:type="dxa"/>
             <w:hideMark/>
           </w:tcPr>
           <w:p>
@@ -6062,27 +6063,58 @@
         </w:trPr>
         <w:tc>
           <w:tcPr>
-            <w:tcW w:w="0" w:type="auto"/>
-            <w:hideMark/>
-          </w:tcPr>
-          <w:p>
-            <w:pPr>
-              <w:spacing w:line="240" w:lineRule="auto"/>
-              <w:rPr>
-                <w:rFonts w:ascii="Times New Roman" w:eastAsia="Times New Roman" w:hAnsi="Times New Roman" w:cs="Times New Roman"/>
-                <w:sz w:val="20"/>
-                <w:szCs w:val="20"/>
-                <w:lang w:val="es-PE" w:eastAsia="es-PE"/>
-              </w:rPr>
-            </w:pPr>
-            <w:r>
-              <w:rPr>
-                <w:rFonts w:ascii="Times New Roman" w:eastAsia="Times New Roman" w:hAnsi="Times New Roman" w:cs="Times New Roman"/>
-                <w:sz w:val="20"/>
-                <w:szCs w:val="20"/>
-                <w:lang w:val="es-PE" w:eastAsia="es-PE"/>
-              </w:rPr>
-              <w:t>Product backlog 1</w:t>
+            <w:tcW w:w="2868" w:type="dxa"/>
+            <w:hideMark/>
+          </w:tcPr>
+          <w:p>
+            <w:pPr>
+              <w:spacing w:line="240" w:lineRule="auto"/>
+              <w:rPr>
+                <w:rFonts w:ascii="Times New Roman" w:eastAsia="Times New Roman" w:hAnsi="Times New Roman" w:cs="Times New Roman"/>
+                <w:sz w:val="20"/>
+                <w:szCs w:val="20"/>
+                <w:lang w:val="es-PE" w:eastAsia="es-PE"/>
+              </w:rPr>
+            </w:pPr>
+            <w:proofErr w:type="spellStart"/>
+            <w:r>
+              <w:rPr>
+                <w:rFonts w:ascii="Times New Roman" w:eastAsia="Times New Roman" w:hAnsi="Times New Roman" w:cs="Times New Roman"/>
+                <w:sz w:val="20"/>
+                <w:szCs w:val="20"/>
+                <w:lang w:val="es-PE" w:eastAsia="es-PE"/>
+              </w:rPr>
+              <w:t>Product</w:t>
+            </w:r>
+            <w:proofErr w:type="spellEnd"/>
+            <w:r>
+              <w:rPr>
+                <w:rFonts w:ascii="Times New Roman" w:eastAsia="Times New Roman" w:hAnsi="Times New Roman" w:cs="Times New Roman"/>
+                <w:sz w:val="20"/>
+                <w:szCs w:val="20"/>
+                <w:lang w:val="es-PE" w:eastAsia="es-PE"/>
+              </w:rPr>
+              <w:t xml:space="preserve"> </w:t>
+            </w:r>
+            <w:proofErr w:type="spellStart"/>
+            <w:r>
+              <w:rPr>
+                <w:rFonts w:ascii="Times New Roman" w:eastAsia="Times New Roman" w:hAnsi="Times New Roman" w:cs="Times New Roman"/>
+                <w:sz w:val="20"/>
+                <w:szCs w:val="20"/>
+                <w:lang w:val="es-PE" w:eastAsia="es-PE"/>
+              </w:rPr>
+              <w:t>backlog</w:t>
+            </w:r>
+            <w:proofErr w:type="spellEnd"/>
+            <w:r>
+              <w:rPr>
+                <w:rFonts w:ascii="Times New Roman" w:eastAsia="Times New Roman" w:hAnsi="Times New Roman" w:cs="Times New Roman"/>
+                <w:sz w:val="20"/>
+                <w:szCs w:val="20"/>
+                <w:lang w:val="es-PE" w:eastAsia="es-PE"/>
+              </w:rPr>
+              <w:t xml:space="preserve"> 1</w:t>
             </w:r>
           </w:p>
         </w:tc>
@@ -6202,27 +6234,47 @@
         </w:trPr>
         <w:tc>
           <w:tcPr>
-            <w:tcW w:w="0" w:type="auto"/>
-            <w:hideMark/>
-          </w:tcPr>
-          <w:p>
-            <w:pPr>
-              <w:spacing w:line="240" w:lineRule="auto"/>
-              <w:rPr>
-                <w:rFonts w:ascii="Times New Roman" w:eastAsia="Times New Roman" w:hAnsi="Times New Roman" w:cs="Times New Roman"/>
-                <w:sz w:val="20"/>
-                <w:szCs w:val="20"/>
-                <w:lang w:val="es-PE" w:eastAsia="es-PE"/>
-              </w:rPr>
-            </w:pPr>
-            <w:r>
-              <w:rPr>
-                <w:rFonts w:ascii="Times New Roman" w:eastAsia="Times New Roman" w:hAnsi="Times New Roman" w:cs="Times New Roman"/>
-                <w:sz w:val="20"/>
-                <w:szCs w:val="20"/>
-                <w:lang w:val="es-PE" w:eastAsia="es-PE"/>
-              </w:rPr>
-              <w:t>Sprint backlog 1</w:t>
+            <w:tcW w:w="2868" w:type="dxa"/>
+            <w:hideMark/>
+          </w:tcPr>
+          <w:p>
+            <w:pPr>
+              <w:spacing w:line="240" w:lineRule="auto"/>
+              <w:rPr>
+                <w:rFonts w:ascii="Times New Roman" w:eastAsia="Times New Roman" w:hAnsi="Times New Roman" w:cs="Times New Roman"/>
+                <w:sz w:val="20"/>
+                <w:szCs w:val="20"/>
+                <w:lang w:val="es-PE" w:eastAsia="es-PE"/>
+              </w:rPr>
+            </w:pPr>
+            <w:r>
+              <w:rPr>
+                <w:rFonts w:ascii="Times New Roman" w:eastAsia="Times New Roman" w:hAnsi="Times New Roman" w:cs="Times New Roman"/>
+                <w:sz w:val="20"/>
+                <w:szCs w:val="20"/>
+                <w:lang w:val="es-PE" w:eastAsia="es-PE"/>
+              </w:rPr>
+              <w:t xml:space="preserve">Sprint </w:t>
+            </w:r>
+            <w:proofErr w:type="spellStart"/>
+            <w:r>
+              <w:rPr>
+                <w:rFonts w:ascii="Times New Roman" w:eastAsia="Times New Roman" w:hAnsi="Times New Roman" w:cs="Times New Roman"/>
+                <w:sz w:val="20"/>
+                <w:szCs w:val="20"/>
+                <w:lang w:val="es-PE" w:eastAsia="es-PE"/>
+              </w:rPr>
+              <w:t>backlog</w:t>
+            </w:r>
+            <w:proofErr w:type="spellEnd"/>
+            <w:r>
+              <w:rPr>
+                <w:rFonts w:ascii="Times New Roman" w:eastAsia="Times New Roman" w:hAnsi="Times New Roman" w:cs="Times New Roman"/>
+                <w:sz w:val="20"/>
+                <w:szCs w:val="20"/>
+                <w:lang w:val="es-PE" w:eastAsia="es-PE"/>
+              </w:rPr>
+              <w:t xml:space="preserve"> 1</w:t>
             </w:r>
           </w:p>
         </w:tc>
@@ -6342,7 +6394,7 @@
         </w:trPr>
         <w:tc>
           <w:tcPr>
-            <w:tcW w:w="0" w:type="auto"/>
+            <w:tcW w:w="2868" w:type="dxa"/>
             <w:hideMark/>
           </w:tcPr>
           <w:p>
@@ -6482,7 +6534,7 @@
         </w:trPr>
         <w:tc>
           <w:tcPr>
-            <w:tcW w:w="0" w:type="auto"/>
+            <w:tcW w:w="2868" w:type="dxa"/>
             <w:hideMark/>
           </w:tcPr>
           <w:p>
@@ -6622,7 +6674,7 @@
         </w:trPr>
         <w:tc>
           <w:tcPr>
-            <w:tcW w:w="0" w:type="auto"/>
+            <w:tcW w:w="2868" w:type="dxa"/>
             <w:hideMark/>
           </w:tcPr>
           <w:p>
@@ -6762,7 +6814,7 @@
         </w:trPr>
         <w:tc>
           <w:tcPr>
-            <w:tcW w:w="0" w:type="auto"/>
+            <w:tcW w:w="2868" w:type="dxa"/>
             <w:hideMark/>
           </w:tcPr>
           <w:p>
@@ -6902,7 +6954,7 @@
         </w:trPr>
         <w:tc>
           <w:tcPr>
-            <w:tcW w:w="0" w:type="auto"/>
+            <w:tcW w:w="2868" w:type="dxa"/>
             <w:hideMark/>
           </w:tcPr>
           <w:p>
@@ -7042,7 +7094,7 @@
         </w:trPr>
         <w:tc>
           <w:tcPr>
-            <w:tcW w:w="0" w:type="auto"/>
+            <w:tcW w:w="2868" w:type="dxa"/>
             <w:hideMark/>
           </w:tcPr>
           <w:p>
@@ -7182,7 +7234,7 @@
         </w:trPr>
         <w:tc>
           <w:tcPr>
-            <w:tcW w:w="0" w:type="auto"/>
+            <w:tcW w:w="2868" w:type="dxa"/>
             <w:hideMark/>
           </w:tcPr>
           <w:p>
@@ -7322,7 +7374,7 @@
         </w:trPr>
         <w:tc>
           <w:tcPr>
-            <w:tcW w:w="0" w:type="auto"/>
+            <w:tcW w:w="2868" w:type="dxa"/>
             <w:hideMark/>
           </w:tcPr>
           <w:p>
@@ -7462,7 +7514,7 @@
         </w:trPr>
         <w:tc>
           <w:tcPr>
-            <w:tcW w:w="0" w:type="auto"/>
+            <w:tcW w:w="2868" w:type="dxa"/>
             <w:hideMark/>
           </w:tcPr>
           <w:p>
@@ -7602,7 +7654,7 @@
         </w:trPr>
         <w:tc>
           <w:tcPr>
-            <w:tcW w:w="0" w:type="auto"/>
+            <w:tcW w:w="2868" w:type="dxa"/>
             <w:hideMark/>
           </w:tcPr>
           <w:p>
@@ -7742,7 +7794,7 @@
         </w:trPr>
         <w:tc>
           <w:tcPr>
-            <w:tcW w:w="0" w:type="auto"/>
+            <w:tcW w:w="2868" w:type="dxa"/>
             <w:hideMark/>
           </w:tcPr>
           <w:p>
@@ -7882,7 +7934,7 @@
         </w:trPr>
         <w:tc>
           <w:tcPr>
-            <w:tcW w:w="0" w:type="auto"/>
+            <w:tcW w:w="2868" w:type="dxa"/>
             <w:hideMark/>
           </w:tcPr>
           <w:p>
@@ -8024,7 +8076,7 @@
         </w:trPr>
         <w:tc>
           <w:tcPr>
-            <w:tcW w:w="0" w:type="auto"/>
+            <w:tcW w:w="2868" w:type="dxa"/>
             <w:hideMark/>
           </w:tcPr>
           <w:p>
@@ -8164,7 +8216,7 @@
         </w:trPr>
         <w:tc>
           <w:tcPr>
-            <w:tcW w:w="0" w:type="auto"/>
+            <w:tcW w:w="2868" w:type="dxa"/>
             <w:hideMark/>
           </w:tcPr>
           <w:p>
@@ -8304,7 +8356,7 @@
         </w:trPr>
         <w:tc>
           <w:tcPr>
-            <w:tcW w:w="0" w:type="auto"/>
+            <w:tcW w:w="2868" w:type="dxa"/>
             <w:hideMark/>
           </w:tcPr>
           <w:p>
@@ -8464,27 +8516,47 @@
         </w:trPr>
         <w:tc>
           <w:tcPr>
-            <w:tcW w:w="0" w:type="auto"/>
-            <w:hideMark/>
-          </w:tcPr>
-          <w:p>
-            <w:pPr>
-              <w:spacing w:line="240" w:lineRule="auto"/>
-              <w:rPr>
-                <w:rFonts w:ascii="Times New Roman" w:eastAsia="Times New Roman" w:hAnsi="Times New Roman" w:cs="Times New Roman"/>
-                <w:sz w:val="20"/>
-                <w:szCs w:val="20"/>
-                <w:lang w:val="es-PE" w:eastAsia="es-PE"/>
-              </w:rPr>
-            </w:pPr>
-            <w:r>
-              <w:rPr>
-                <w:rFonts w:ascii="Times New Roman" w:eastAsia="Times New Roman" w:hAnsi="Times New Roman" w:cs="Times New Roman"/>
-                <w:sz w:val="20"/>
-                <w:szCs w:val="20"/>
-                <w:lang w:val="es-PE" w:eastAsia="es-PE"/>
-              </w:rPr>
-              <w:t>Acta del sprint retrospective 1</w:t>
+            <w:tcW w:w="2868" w:type="dxa"/>
+            <w:hideMark/>
+          </w:tcPr>
+          <w:p>
+            <w:pPr>
+              <w:spacing w:line="240" w:lineRule="auto"/>
+              <w:rPr>
+                <w:rFonts w:ascii="Times New Roman" w:eastAsia="Times New Roman" w:hAnsi="Times New Roman" w:cs="Times New Roman"/>
+                <w:sz w:val="20"/>
+                <w:szCs w:val="20"/>
+                <w:lang w:val="es-PE" w:eastAsia="es-PE"/>
+              </w:rPr>
+            </w:pPr>
+            <w:r>
+              <w:rPr>
+                <w:rFonts w:ascii="Times New Roman" w:eastAsia="Times New Roman" w:hAnsi="Times New Roman" w:cs="Times New Roman"/>
+                <w:sz w:val="20"/>
+                <w:szCs w:val="20"/>
+                <w:lang w:val="es-PE" w:eastAsia="es-PE"/>
+              </w:rPr>
+              <w:t xml:space="preserve">Acta del sprint </w:t>
+            </w:r>
+            <w:proofErr w:type="spellStart"/>
+            <w:r>
+              <w:rPr>
+                <w:rFonts w:ascii="Times New Roman" w:eastAsia="Times New Roman" w:hAnsi="Times New Roman" w:cs="Times New Roman"/>
+                <w:sz w:val="20"/>
+                <w:szCs w:val="20"/>
+                <w:lang w:val="es-PE" w:eastAsia="es-PE"/>
+              </w:rPr>
+              <w:t>retrospective</w:t>
+            </w:r>
+            <w:proofErr w:type="spellEnd"/>
+            <w:r>
+              <w:rPr>
+                <w:rFonts w:ascii="Times New Roman" w:eastAsia="Times New Roman" w:hAnsi="Times New Roman" w:cs="Times New Roman"/>
+                <w:sz w:val="20"/>
+                <w:szCs w:val="20"/>
+                <w:lang w:val="es-PE" w:eastAsia="es-PE"/>
+              </w:rPr>
+              <w:t xml:space="preserve"> 1</w:t>
             </w:r>
           </w:p>
         </w:tc>
@@ -8604,7 +8676,7 @@
         </w:trPr>
         <w:tc>
           <w:tcPr>
-            <w:tcW w:w="0" w:type="auto"/>
+            <w:tcW w:w="2868" w:type="dxa"/>
             <w:hideMark/>
           </w:tcPr>
           <w:p>
@@ -8625,7 +8697,29 @@
                 <w:highlight w:val="yellow"/>
                 <w:lang w:val="es-PE" w:eastAsia="es-PE"/>
               </w:rPr>
-              <w:t>Sprint backlog 2</w:t>
+              <w:t xml:space="preserve">Sprint </w:t>
+            </w:r>
+            <w:proofErr w:type="spellStart"/>
+            <w:r>
+              <w:rPr>
+                <w:rFonts w:ascii="Times New Roman" w:eastAsia="Times New Roman" w:hAnsi="Times New Roman" w:cs="Times New Roman"/>
+                <w:sz w:val="20"/>
+                <w:szCs w:val="20"/>
+                <w:highlight w:val="yellow"/>
+                <w:lang w:val="es-PE" w:eastAsia="es-PE"/>
+              </w:rPr>
+              <w:t>backlog</w:t>
+            </w:r>
+            <w:proofErr w:type="spellEnd"/>
+            <w:r>
+              <w:rPr>
+                <w:rFonts w:ascii="Times New Roman" w:eastAsia="Times New Roman" w:hAnsi="Times New Roman" w:cs="Times New Roman"/>
+                <w:sz w:val="20"/>
+                <w:szCs w:val="20"/>
+                <w:highlight w:val="yellow"/>
+                <w:lang w:val="es-PE" w:eastAsia="es-PE"/>
+              </w:rPr>
+              <w:t xml:space="preserve"> 2</w:t>
             </w:r>
           </w:p>
         </w:tc>
@@ -8737,7 +8831,7 @@
         </w:trPr>
         <w:tc>
           <w:tcPr>
-            <w:tcW w:w="0" w:type="auto"/>
+            <w:tcW w:w="2868" w:type="dxa"/>
             <w:hideMark/>
           </w:tcPr>
           <w:p>
@@ -8869,7 +8963,7 @@
         </w:trPr>
         <w:tc>
           <w:tcPr>
-            <w:tcW w:w="0" w:type="auto"/>
+            <w:tcW w:w="2868" w:type="dxa"/>
             <w:hideMark/>
           </w:tcPr>
           <w:p>
@@ -9003,7 +9097,7 @@
         </w:trPr>
         <w:tc>
           <w:tcPr>
-            <w:tcW w:w="0" w:type="auto"/>
+            <w:tcW w:w="2868" w:type="dxa"/>
             <w:hideMark/>
           </w:tcPr>
           <w:p>
@@ -9137,7 +9231,7 @@
         </w:trPr>
         <w:tc>
           <w:tcPr>
-            <w:tcW w:w="0" w:type="auto"/>
+            <w:tcW w:w="2868" w:type="dxa"/>
             <w:hideMark/>
           </w:tcPr>
           <w:p>
@@ -9271,7 +9365,7 @@
         </w:trPr>
         <w:tc>
           <w:tcPr>
-            <w:tcW w:w="0" w:type="auto"/>
+            <w:tcW w:w="2868" w:type="dxa"/>
             <w:hideMark/>
           </w:tcPr>
           <w:p>
@@ -9401,7 +9495,7 @@
         </w:trPr>
         <w:tc>
           <w:tcPr>
-            <w:tcW w:w="0" w:type="auto"/>
+            <w:tcW w:w="2868" w:type="dxa"/>
             <w:hideMark/>
           </w:tcPr>
           <w:p>
@@ -9553,7 +9647,7 @@
         </w:trPr>
         <w:tc>
           <w:tcPr>
-            <w:tcW w:w="0" w:type="auto"/>
+            <w:tcW w:w="2868" w:type="dxa"/>
             <w:hideMark/>
           </w:tcPr>
           <w:p>
@@ -9685,7 +9779,7 @@
         </w:trPr>
         <w:tc>
           <w:tcPr>
-            <w:tcW w:w="0" w:type="auto"/>
+            <w:tcW w:w="2868" w:type="dxa"/>
             <w:hideMark/>
           </w:tcPr>
           <w:p>
@@ -9707,6 +9801,7 @@
                 <w:highlight w:val="yellow"/>
                 <w:lang w:val="es-PE" w:eastAsia="es-PE"/>
               </w:rPr>
+              <w:lastRenderedPageBreak/>
               <w:t>Sprint backlog 3</w:t>
             </w:r>
           </w:p>
@@ -9817,27 +9912,26 @@
         </w:trPr>
         <w:tc>
           <w:tcPr>
-            <w:tcW w:w="0" w:type="auto"/>
-            <w:hideMark/>
-          </w:tcPr>
-          <w:p>
-            <w:pPr>
-              <w:spacing w:line="240" w:lineRule="auto"/>
-              <w:rPr>
-                <w:rFonts w:ascii="Times New Roman" w:eastAsia="Times New Roman" w:hAnsi="Times New Roman" w:cs="Times New Roman"/>
-                <w:sz w:val="20"/>
-                <w:szCs w:val="20"/>
-                <w:lang w:val="es-PE" w:eastAsia="es-PE"/>
-              </w:rPr>
-            </w:pPr>
-            <w:r>
-              <w:rPr>
-                <w:rFonts w:ascii="Times New Roman" w:eastAsia="Times New Roman" w:hAnsi="Times New Roman" w:cs="Times New Roman"/>
-                <w:sz w:val="20"/>
-                <w:szCs w:val="20"/>
-                <w:lang w:val="es-PE" w:eastAsia="es-PE"/>
-              </w:rPr>
-              <w:lastRenderedPageBreak/>
+            <w:tcW w:w="2868" w:type="dxa"/>
+            <w:hideMark/>
+          </w:tcPr>
+          <w:p>
+            <w:pPr>
+              <w:spacing w:line="240" w:lineRule="auto"/>
+              <w:rPr>
+                <w:rFonts w:ascii="Times New Roman" w:eastAsia="Times New Roman" w:hAnsi="Times New Roman" w:cs="Times New Roman"/>
+                <w:sz w:val="20"/>
+                <w:szCs w:val="20"/>
+                <w:lang w:val="es-PE" w:eastAsia="es-PE"/>
+              </w:rPr>
+            </w:pPr>
+            <w:r>
+              <w:rPr>
+                <w:rFonts w:ascii="Times New Roman" w:eastAsia="Times New Roman" w:hAnsi="Times New Roman" w:cs="Times New Roman"/>
+                <w:sz w:val="20"/>
+                <w:szCs w:val="20"/>
+                <w:lang w:val="es-PE" w:eastAsia="es-PE"/>
+              </w:rPr>
               <w:t>Implementación del software</w:t>
             </w:r>
           </w:p>
@@ -9941,8 +10035,6 @@
             </w:r>
           </w:p>
         </w:tc>
-        <w:bookmarkStart w:id="0" w:name="_GoBack"/>
-        <w:bookmarkEnd w:id="0"/>
       </w:tr>
       <w:tr>
         <w:trPr>
@@ -9950,7 +10042,7 @@
         </w:trPr>
         <w:tc>
           <w:tcPr>
-            <w:tcW w:w="0" w:type="auto"/>
+            <w:tcW w:w="2868" w:type="dxa"/>
             <w:hideMark/>
           </w:tcPr>
           <w:p>
@@ -10080,7 +10172,7 @@
         </w:trPr>
         <w:tc>
           <w:tcPr>
-            <w:tcW w:w="0" w:type="auto"/>
+            <w:tcW w:w="2868" w:type="dxa"/>
             <w:hideMark/>
           </w:tcPr>
           <w:p>
@@ -10210,7 +10302,7 @@
         </w:trPr>
         <w:tc>
           <w:tcPr>
-            <w:tcW w:w="0" w:type="auto"/>
+            <w:tcW w:w="2868" w:type="dxa"/>
             <w:hideMark/>
           </w:tcPr>
           <w:p>
@@ -10360,7 +10452,7 @@
         </w:trPr>
         <w:tc>
           <w:tcPr>
-            <w:tcW w:w="0" w:type="auto"/>
+            <w:tcW w:w="2868" w:type="dxa"/>
             <w:hideMark/>
           </w:tcPr>
           <w:p>
@@ -10490,7 +10582,7 @@
         </w:trPr>
         <w:tc>
           <w:tcPr>
-            <w:tcW w:w="0" w:type="auto"/>
+            <w:tcW w:w="2868" w:type="dxa"/>
             <w:hideMark/>
           </w:tcPr>
           <w:p>
@@ -10646,10 +10738,7 @@
     <w:p>
       <w:pPr>
         <w:pStyle w:val="Prrafodelista"/>
-        <w:numPr>
-          <w:ilvl w:val="2"/>
-          <w:numId w:val="2"/>
-        </w:numPr>
+        <w:ind w:left="792"/>
         <w:jc w:val="both"/>
         <w:rPr>
           <w:rFonts w:ascii="Times New Roman" w:eastAsia="Times New Roman" w:hAnsi="Times New Roman" w:cs="Times New Roman"/>
@@ -10658,15 +10747,6 @@
           <w:szCs w:val="24"/>
         </w:rPr>
       </w:pPr>
-      <w:r>
-        <w:rPr>
-          <w:rFonts w:ascii="Times New Roman" w:eastAsia="Times New Roman" w:hAnsi="Times New Roman" w:cs="Times New Roman"/>
-          <w:b/>
-          <w:sz w:val="24"/>
-          <w:szCs w:val="24"/>
-        </w:rPr>
-        <w:t>Formato de Solicitud de Cambios</w:t>
-      </w:r>
     </w:p>
     <w:p>
       <w:pPr>
@@ -10690,8 +10770,768 @@
           <w:sz w:val="24"/>
           <w:szCs w:val="24"/>
         </w:rPr>
-        <w:t>Estados de Solicitud de Cambios</w:t>
+        <w:t>Formato de Solicitud de Cambios</w:t>
       </w:r>
+    </w:p>
+    <w:p>
+      <w:pPr>
+        <w:pStyle w:val="Prrafodelista"/>
+        <w:ind w:left="1224"/>
+        <w:jc w:val="both"/>
+        <w:rPr>
+          <w:rFonts w:ascii="Times New Roman" w:eastAsia="Times New Roman" w:hAnsi="Times New Roman" w:cs="Times New Roman"/>
+          <w:b/>
+          <w:sz w:val="24"/>
+          <w:szCs w:val="24"/>
+        </w:rPr>
+      </w:pPr>
+    </w:p>
+    <w:tbl>
+      <w:tblPr>
+        <w:tblW w:w="8363" w:type="dxa"/>
+        <w:tblCellSpacing w:w="0" w:type="dxa"/>
+        <w:tblInd w:w="701" w:type="dxa"/>
+        <w:tblCellMar>
+          <w:left w:w="0" w:type="dxa"/>
+          <w:right w:w="0" w:type="dxa"/>
+        </w:tblCellMar>
+        <w:tblLook w:val="04A0" w:firstRow="1" w:lastRow="0" w:firstColumn="1" w:lastColumn="0" w:noHBand="0" w:noVBand="1"/>
+      </w:tblPr>
+      <w:tblGrid>
+        <w:gridCol w:w="3119"/>
+        <w:gridCol w:w="5244"/>
+      </w:tblGrid>
+      <w:tr>
+        <w:trPr>
+          <w:trHeight w:val="285"/>
+          <w:tblCellSpacing w:w="0" w:type="dxa"/>
+        </w:trPr>
+        <w:tc>
+          <w:tcPr>
+            <w:tcW w:w="3119" w:type="dxa"/>
+            <w:tcBorders>
+              <w:top w:val="single" w:sz="6" w:space="0" w:color="000000"/>
+              <w:left w:val="single" w:sz="6" w:space="0" w:color="000000"/>
+              <w:bottom w:val="single" w:sz="6" w:space="0" w:color="000000"/>
+              <w:right w:val="single" w:sz="6" w:space="0" w:color="000000"/>
+            </w:tcBorders>
+            <w:shd w:val="clear" w:color="auto" w:fill="A4C2F4"/>
+            <w:tcMar>
+              <w:top w:w="0" w:type="dxa"/>
+              <w:left w:w="45" w:type="dxa"/>
+              <w:bottom w:w="0" w:type="dxa"/>
+              <w:right w:w="45" w:type="dxa"/>
+            </w:tcMar>
+            <w:vAlign w:val="center"/>
+            <w:hideMark/>
+          </w:tcPr>
+          <w:p>
+            <w:pPr>
+              <w:spacing w:line="240" w:lineRule="auto"/>
+              <w:rPr>
+                <w:rFonts w:ascii="Calibri" w:eastAsia="Times New Roman" w:hAnsi="Calibri" w:cs="Calibri"/>
+                <w:b/>
+                <w:bCs/>
+                <w:sz w:val="28"/>
+                <w:szCs w:val="28"/>
+                <w:lang w:val="en-US"/>
+              </w:rPr>
+            </w:pPr>
+            <w:r>
+              <w:rPr>
+                <w:rFonts w:ascii="Calibri" w:eastAsia="Times New Roman" w:hAnsi="Calibri" w:cs="Calibri"/>
+                <w:b/>
+                <w:bCs/>
+                <w:sz w:val="28"/>
+                <w:szCs w:val="28"/>
+                <w:lang w:val="en-US"/>
+              </w:rPr>
+              <w:t>ID</w:t>
+            </w:r>
+          </w:p>
+        </w:tc>
+        <w:tc>
+          <w:tcPr>
+            <w:tcW w:w="5244" w:type="dxa"/>
+            <w:tcBorders>
+              <w:top w:val="single" w:sz="6" w:space="0" w:color="000000"/>
+              <w:bottom w:val="single" w:sz="6" w:space="0" w:color="000000"/>
+              <w:right w:val="single" w:sz="6" w:space="0" w:color="000000"/>
+            </w:tcBorders>
+            <w:shd w:val="clear" w:color="auto" w:fill="A4C2F4"/>
+            <w:tcMar>
+              <w:top w:w="0" w:type="dxa"/>
+              <w:left w:w="45" w:type="dxa"/>
+              <w:bottom w:w="0" w:type="dxa"/>
+              <w:right w:w="45" w:type="dxa"/>
+            </w:tcMar>
+            <w:vAlign w:val="center"/>
+            <w:hideMark/>
+          </w:tcPr>
+          <w:p>
+            <w:pPr>
+              <w:spacing w:line="240" w:lineRule="auto"/>
+              <w:rPr>
+                <w:rFonts w:ascii="Calibri" w:eastAsia="Times New Roman" w:hAnsi="Calibri" w:cs="Calibri"/>
+                <w:sz w:val="28"/>
+                <w:szCs w:val="28"/>
+                <w:lang w:val="en-US"/>
+              </w:rPr>
+            </w:pPr>
+            <w:r>
+              <w:rPr>
+                <w:rFonts w:ascii="Calibri" w:eastAsia="Times New Roman" w:hAnsi="Calibri" w:cs="Calibri"/>
+                <w:sz w:val="28"/>
+                <w:szCs w:val="28"/>
+                <w:lang w:val="en-US"/>
+              </w:rPr>
+              <w:t>SC001</w:t>
+            </w:r>
+          </w:p>
+        </w:tc>
+      </w:tr>
+      <w:tr>
+        <w:trPr>
+          <w:trHeight w:val="285"/>
+          <w:tblCellSpacing w:w="0" w:type="dxa"/>
+        </w:trPr>
+        <w:tc>
+          <w:tcPr>
+            <w:tcW w:w="3119" w:type="dxa"/>
+            <w:tcBorders>
+              <w:left w:val="single" w:sz="6" w:space="0" w:color="000000"/>
+              <w:bottom w:val="single" w:sz="6" w:space="0" w:color="000000"/>
+              <w:right w:val="single" w:sz="6" w:space="0" w:color="000000"/>
+            </w:tcBorders>
+            <w:tcMar>
+              <w:top w:w="0" w:type="dxa"/>
+              <w:left w:w="45" w:type="dxa"/>
+              <w:bottom w:w="0" w:type="dxa"/>
+              <w:right w:w="45" w:type="dxa"/>
+            </w:tcMar>
+            <w:vAlign w:val="center"/>
+            <w:hideMark/>
+          </w:tcPr>
+          <w:p>
+            <w:pPr>
+              <w:spacing w:line="240" w:lineRule="auto"/>
+              <w:rPr>
+                <w:rFonts w:ascii="Calibri" w:eastAsia="Times New Roman" w:hAnsi="Calibri" w:cs="Calibri"/>
+                <w:b/>
+                <w:bCs/>
+                <w:sz w:val="28"/>
+                <w:szCs w:val="28"/>
+                <w:lang w:val="en-US"/>
+              </w:rPr>
+            </w:pPr>
+            <w:proofErr w:type="spellStart"/>
+            <w:r>
+              <w:rPr>
+                <w:rFonts w:ascii="Calibri" w:eastAsia="Times New Roman" w:hAnsi="Calibri" w:cs="Calibri"/>
+                <w:b/>
+                <w:bCs/>
+                <w:sz w:val="28"/>
+                <w:szCs w:val="28"/>
+                <w:lang w:val="en-US"/>
+              </w:rPr>
+              <w:t>Fecha</w:t>
+            </w:r>
+            <w:proofErr w:type="spellEnd"/>
+            <w:r>
+              <w:rPr>
+                <w:rFonts w:ascii="Calibri" w:eastAsia="Times New Roman" w:hAnsi="Calibri" w:cs="Calibri"/>
+                <w:b/>
+                <w:bCs/>
+                <w:sz w:val="28"/>
+                <w:szCs w:val="28"/>
+                <w:lang w:val="en-US"/>
+              </w:rPr>
+              <w:t>:</w:t>
+            </w:r>
+          </w:p>
+        </w:tc>
+        <w:tc>
+          <w:tcPr>
+            <w:tcW w:w="5244" w:type="dxa"/>
+            <w:tcBorders>
+              <w:bottom w:val="single" w:sz="6" w:space="0" w:color="000000"/>
+              <w:right w:val="single" w:sz="6" w:space="0" w:color="000000"/>
+            </w:tcBorders>
+            <w:tcMar>
+              <w:top w:w="0" w:type="dxa"/>
+              <w:left w:w="45" w:type="dxa"/>
+              <w:bottom w:w="0" w:type="dxa"/>
+              <w:right w:w="45" w:type="dxa"/>
+            </w:tcMar>
+            <w:vAlign w:val="center"/>
+          </w:tcPr>
+          <w:p>
+            <w:pPr>
+              <w:spacing w:line="240" w:lineRule="auto"/>
+              <w:rPr>
+                <w:rFonts w:ascii="Calibri" w:eastAsia="Times New Roman" w:hAnsi="Calibri" w:cs="Calibri"/>
+                <w:sz w:val="28"/>
+                <w:szCs w:val="28"/>
+                <w:lang w:val="en-US"/>
+              </w:rPr>
+            </w:pPr>
+          </w:p>
+        </w:tc>
+      </w:tr>
+      <w:tr>
+        <w:trPr>
+          <w:trHeight w:val="285"/>
+          <w:tblCellSpacing w:w="0" w:type="dxa"/>
+        </w:trPr>
+        <w:tc>
+          <w:tcPr>
+            <w:tcW w:w="3119" w:type="dxa"/>
+            <w:tcBorders>
+              <w:left w:val="single" w:sz="6" w:space="0" w:color="000000"/>
+              <w:bottom w:val="single" w:sz="6" w:space="0" w:color="000000"/>
+              <w:right w:val="single" w:sz="6" w:space="0" w:color="000000"/>
+            </w:tcBorders>
+            <w:tcMar>
+              <w:top w:w="0" w:type="dxa"/>
+              <w:left w:w="45" w:type="dxa"/>
+              <w:bottom w:w="0" w:type="dxa"/>
+              <w:right w:w="45" w:type="dxa"/>
+            </w:tcMar>
+            <w:vAlign w:val="center"/>
+            <w:hideMark/>
+          </w:tcPr>
+          <w:p>
+            <w:pPr>
+              <w:spacing w:line="240" w:lineRule="auto"/>
+              <w:rPr>
+                <w:rFonts w:ascii="Calibri" w:eastAsia="Times New Roman" w:hAnsi="Calibri" w:cs="Calibri"/>
+                <w:b/>
+                <w:bCs/>
+                <w:sz w:val="28"/>
+                <w:szCs w:val="28"/>
+                <w:lang w:val="en-US"/>
+              </w:rPr>
+            </w:pPr>
+            <w:r>
+              <w:rPr>
+                <w:rFonts w:ascii="Calibri" w:eastAsia="Times New Roman" w:hAnsi="Calibri" w:cs="Calibri"/>
+                <w:b/>
+                <w:bCs/>
+                <w:sz w:val="28"/>
+                <w:szCs w:val="28"/>
+                <w:lang w:val="en-US"/>
+              </w:rPr>
+              <w:t>Sistema</w:t>
+            </w:r>
+          </w:p>
+        </w:tc>
+        <w:tc>
+          <w:tcPr>
+            <w:tcW w:w="5244" w:type="dxa"/>
+            <w:tcBorders>
+              <w:bottom w:val="single" w:sz="6" w:space="0" w:color="000000"/>
+              <w:right w:val="single" w:sz="6" w:space="0" w:color="000000"/>
+            </w:tcBorders>
+            <w:tcMar>
+              <w:top w:w="0" w:type="dxa"/>
+              <w:left w:w="45" w:type="dxa"/>
+              <w:bottom w:w="0" w:type="dxa"/>
+              <w:right w:w="45" w:type="dxa"/>
+            </w:tcMar>
+            <w:vAlign w:val="center"/>
+          </w:tcPr>
+          <w:p>
+            <w:pPr>
+              <w:spacing w:line="240" w:lineRule="auto"/>
+              <w:rPr>
+                <w:rFonts w:ascii="Calibri" w:eastAsia="Times New Roman" w:hAnsi="Calibri" w:cs="Calibri"/>
+                <w:sz w:val="28"/>
+                <w:szCs w:val="28"/>
+                <w:lang w:val="es-ES"/>
+              </w:rPr>
+            </w:pPr>
+          </w:p>
+        </w:tc>
+      </w:tr>
+      <w:tr>
+        <w:trPr>
+          <w:trHeight w:val="285"/>
+          <w:tblCellSpacing w:w="0" w:type="dxa"/>
+        </w:trPr>
+        <w:tc>
+          <w:tcPr>
+            <w:tcW w:w="3119" w:type="dxa"/>
+            <w:tcBorders>
+              <w:left w:val="single" w:sz="6" w:space="0" w:color="000000"/>
+              <w:bottom w:val="single" w:sz="6" w:space="0" w:color="000000"/>
+              <w:right w:val="single" w:sz="6" w:space="0" w:color="000000"/>
+            </w:tcBorders>
+            <w:tcMar>
+              <w:top w:w="0" w:type="dxa"/>
+              <w:left w:w="45" w:type="dxa"/>
+              <w:bottom w:w="0" w:type="dxa"/>
+              <w:right w:w="45" w:type="dxa"/>
+            </w:tcMar>
+            <w:vAlign w:val="center"/>
+            <w:hideMark/>
+          </w:tcPr>
+          <w:p>
+            <w:pPr>
+              <w:spacing w:line="240" w:lineRule="auto"/>
+              <w:rPr>
+                <w:rFonts w:ascii="Calibri" w:eastAsia="Times New Roman" w:hAnsi="Calibri" w:cs="Calibri"/>
+                <w:b/>
+                <w:bCs/>
+                <w:sz w:val="28"/>
+                <w:szCs w:val="28"/>
+                <w:lang w:val="en-US"/>
+              </w:rPr>
+            </w:pPr>
+            <w:proofErr w:type="spellStart"/>
+            <w:r>
+              <w:rPr>
+                <w:rFonts w:ascii="Calibri" w:eastAsia="Times New Roman" w:hAnsi="Calibri" w:cs="Calibri"/>
+                <w:b/>
+                <w:bCs/>
+                <w:sz w:val="28"/>
+                <w:szCs w:val="28"/>
+                <w:lang w:val="en-US"/>
+              </w:rPr>
+              <w:t>Funcionalidad</w:t>
+            </w:r>
+            <w:proofErr w:type="spellEnd"/>
+          </w:p>
+        </w:tc>
+        <w:tc>
+          <w:tcPr>
+            <w:tcW w:w="5244" w:type="dxa"/>
+            <w:tcBorders>
+              <w:bottom w:val="single" w:sz="6" w:space="0" w:color="000000"/>
+              <w:right w:val="single" w:sz="6" w:space="0" w:color="000000"/>
+            </w:tcBorders>
+            <w:tcMar>
+              <w:top w:w="0" w:type="dxa"/>
+              <w:left w:w="45" w:type="dxa"/>
+              <w:bottom w:w="0" w:type="dxa"/>
+              <w:right w:w="45" w:type="dxa"/>
+            </w:tcMar>
+            <w:vAlign w:val="center"/>
+          </w:tcPr>
+          <w:p>
+            <w:pPr>
+              <w:spacing w:line="240" w:lineRule="auto"/>
+              <w:rPr>
+                <w:rFonts w:ascii="Calibri" w:eastAsia="Times New Roman" w:hAnsi="Calibri" w:cs="Calibri"/>
+                <w:sz w:val="28"/>
+                <w:szCs w:val="28"/>
+                <w:lang w:val="es-ES"/>
+              </w:rPr>
+            </w:pPr>
+          </w:p>
+        </w:tc>
+      </w:tr>
+      <w:tr>
+        <w:trPr>
+          <w:trHeight w:val="285"/>
+          <w:tblCellSpacing w:w="0" w:type="dxa"/>
+        </w:trPr>
+        <w:tc>
+          <w:tcPr>
+            <w:tcW w:w="3119" w:type="dxa"/>
+            <w:tcBorders>
+              <w:left w:val="single" w:sz="6" w:space="0" w:color="000000"/>
+              <w:bottom w:val="single" w:sz="6" w:space="0" w:color="000000"/>
+              <w:right w:val="single" w:sz="6" w:space="0" w:color="000000"/>
+            </w:tcBorders>
+            <w:tcMar>
+              <w:top w:w="0" w:type="dxa"/>
+              <w:left w:w="45" w:type="dxa"/>
+              <w:bottom w:w="0" w:type="dxa"/>
+              <w:right w:w="45" w:type="dxa"/>
+            </w:tcMar>
+            <w:vAlign w:val="center"/>
+            <w:hideMark/>
+          </w:tcPr>
+          <w:p>
+            <w:pPr>
+              <w:spacing w:line="240" w:lineRule="auto"/>
+              <w:rPr>
+                <w:rFonts w:ascii="Calibri" w:eastAsia="Times New Roman" w:hAnsi="Calibri" w:cs="Calibri"/>
+                <w:b/>
+                <w:bCs/>
+                <w:sz w:val="28"/>
+                <w:szCs w:val="28"/>
+                <w:lang w:val="en-US"/>
+              </w:rPr>
+            </w:pPr>
+            <w:r>
+              <w:rPr>
+                <w:rFonts w:ascii="Calibri" w:eastAsia="Times New Roman" w:hAnsi="Calibri" w:cs="Calibri"/>
+                <w:b/>
+                <w:bCs/>
+                <w:sz w:val="28"/>
+                <w:szCs w:val="28"/>
+                <w:lang w:val="en-US"/>
+              </w:rPr>
+              <w:t>Fuente</w:t>
+            </w:r>
+            <w:r>
+              <w:rPr>
+                <w:rFonts w:ascii="Calibri" w:eastAsia="Times New Roman" w:hAnsi="Calibri" w:cs="Calibri"/>
+                <w:b/>
+                <w:bCs/>
+                <w:sz w:val="28"/>
+                <w:szCs w:val="28"/>
+                <w:lang w:val="en-US"/>
+              </w:rPr>
+              <w:br/>
+              <w:t>(stakeholder)</w:t>
+            </w:r>
+          </w:p>
+        </w:tc>
+        <w:tc>
+          <w:tcPr>
+            <w:tcW w:w="5244" w:type="dxa"/>
+            <w:tcBorders>
+              <w:bottom w:val="single" w:sz="6" w:space="0" w:color="000000"/>
+              <w:right w:val="single" w:sz="6" w:space="0" w:color="000000"/>
+            </w:tcBorders>
+            <w:tcMar>
+              <w:top w:w="0" w:type="dxa"/>
+              <w:left w:w="45" w:type="dxa"/>
+              <w:bottom w:w="0" w:type="dxa"/>
+              <w:right w:w="45" w:type="dxa"/>
+            </w:tcMar>
+            <w:vAlign w:val="center"/>
+          </w:tcPr>
+          <w:p>
+            <w:pPr>
+              <w:spacing w:line="240" w:lineRule="auto"/>
+              <w:rPr>
+                <w:rFonts w:ascii="Calibri" w:eastAsia="Times New Roman" w:hAnsi="Calibri" w:cs="Calibri"/>
+                <w:sz w:val="28"/>
+                <w:szCs w:val="28"/>
+                <w:lang w:val="en-US"/>
+              </w:rPr>
+            </w:pPr>
+          </w:p>
+        </w:tc>
+      </w:tr>
+      <w:tr>
+        <w:trPr>
+          <w:trHeight w:val="285"/>
+          <w:tblCellSpacing w:w="0" w:type="dxa"/>
+        </w:trPr>
+        <w:tc>
+          <w:tcPr>
+            <w:tcW w:w="3119" w:type="dxa"/>
+            <w:tcBorders>
+              <w:left w:val="single" w:sz="6" w:space="0" w:color="000000"/>
+              <w:bottom w:val="single" w:sz="6" w:space="0" w:color="000000"/>
+              <w:right w:val="single" w:sz="6" w:space="0" w:color="000000"/>
+            </w:tcBorders>
+            <w:tcMar>
+              <w:top w:w="0" w:type="dxa"/>
+              <w:left w:w="45" w:type="dxa"/>
+              <w:bottom w:w="0" w:type="dxa"/>
+              <w:right w:w="45" w:type="dxa"/>
+            </w:tcMar>
+            <w:vAlign w:val="center"/>
+            <w:hideMark/>
+          </w:tcPr>
+          <w:p>
+            <w:pPr>
+              <w:spacing w:line="240" w:lineRule="auto"/>
+              <w:rPr>
+                <w:rFonts w:ascii="Calibri" w:eastAsia="Times New Roman" w:hAnsi="Calibri" w:cs="Calibri"/>
+                <w:b/>
+                <w:bCs/>
+                <w:sz w:val="28"/>
+                <w:szCs w:val="28"/>
+                <w:lang w:val="en-US"/>
+              </w:rPr>
+            </w:pPr>
+            <w:proofErr w:type="spellStart"/>
+            <w:r>
+              <w:rPr>
+                <w:rFonts w:ascii="Calibri" w:eastAsia="Times New Roman" w:hAnsi="Calibri" w:cs="Calibri"/>
+                <w:b/>
+                <w:bCs/>
+                <w:sz w:val="28"/>
+                <w:szCs w:val="28"/>
+                <w:lang w:val="en-US"/>
+              </w:rPr>
+              <w:t>Autor</w:t>
+            </w:r>
+            <w:proofErr w:type="spellEnd"/>
+            <w:r>
+              <w:rPr>
+                <w:rFonts w:ascii="Calibri" w:eastAsia="Times New Roman" w:hAnsi="Calibri" w:cs="Calibri"/>
+                <w:b/>
+                <w:bCs/>
+                <w:sz w:val="28"/>
+                <w:szCs w:val="28"/>
+                <w:lang w:val="en-US"/>
+              </w:rPr>
+              <w:br/>
+              <w:t>(</w:t>
+            </w:r>
+            <w:proofErr w:type="spellStart"/>
+            <w:r>
+              <w:rPr>
+                <w:rFonts w:ascii="Calibri" w:eastAsia="Times New Roman" w:hAnsi="Calibri" w:cs="Calibri"/>
+                <w:b/>
+                <w:bCs/>
+                <w:sz w:val="28"/>
+                <w:szCs w:val="28"/>
+                <w:lang w:val="en-US"/>
+              </w:rPr>
+              <w:t>Dueño</w:t>
+            </w:r>
+            <w:proofErr w:type="spellEnd"/>
+            <w:r>
+              <w:rPr>
+                <w:rFonts w:ascii="Calibri" w:eastAsia="Times New Roman" w:hAnsi="Calibri" w:cs="Calibri"/>
+                <w:b/>
+                <w:bCs/>
+                <w:sz w:val="28"/>
+                <w:szCs w:val="28"/>
+                <w:lang w:val="en-US"/>
+              </w:rPr>
+              <w:t xml:space="preserve"> del </w:t>
+            </w:r>
+            <w:proofErr w:type="spellStart"/>
+            <w:r>
+              <w:rPr>
+                <w:rFonts w:ascii="Calibri" w:eastAsia="Times New Roman" w:hAnsi="Calibri" w:cs="Calibri"/>
+                <w:b/>
+                <w:bCs/>
+                <w:sz w:val="28"/>
+                <w:szCs w:val="28"/>
+                <w:lang w:val="en-US"/>
+              </w:rPr>
+              <w:t>proceso</w:t>
+            </w:r>
+            <w:proofErr w:type="spellEnd"/>
+            <w:r>
+              <w:rPr>
+                <w:rFonts w:ascii="Calibri" w:eastAsia="Times New Roman" w:hAnsi="Calibri" w:cs="Calibri"/>
+                <w:b/>
+                <w:bCs/>
+                <w:sz w:val="28"/>
+                <w:szCs w:val="28"/>
+                <w:lang w:val="en-US"/>
+              </w:rPr>
+              <w:t>)</w:t>
+            </w:r>
+          </w:p>
+        </w:tc>
+        <w:tc>
+          <w:tcPr>
+            <w:tcW w:w="5244" w:type="dxa"/>
+            <w:tcBorders>
+              <w:bottom w:val="single" w:sz="6" w:space="0" w:color="000000"/>
+              <w:right w:val="single" w:sz="6" w:space="0" w:color="000000"/>
+            </w:tcBorders>
+            <w:tcMar>
+              <w:top w:w="0" w:type="dxa"/>
+              <w:left w:w="45" w:type="dxa"/>
+              <w:bottom w:w="0" w:type="dxa"/>
+              <w:right w:w="45" w:type="dxa"/>
+            </w:tcMar>
+            <w:vAlign w:val="center"/>
+          </w:tcPr>
+          <w:p>
+            <w:pPr>
+              <w:spacing w:line="240" w:lineRule="auto"/>
+              <w:rPr>
+                <w:rFonts w:ascii="Calibri" w:eastAsia="Times New Roman" w:hAnsi="Calibri" w:cs="Calibri"/>
+                <w:sz w:val="28"/>
+                <w:szCs w:val="28"/>
+                <w:lang w:val="en-US"/>
+              </w:rPr>
+            </w:pPr>
+          </w:p>
+        </w:tc>
+      </w:tr>
+      <w:tr>
+        <w:trPr>
+          <w:trHeight w:val="300"/>
+          <w:tblCellSpacing w:w="0" w:type="dxa"/>
+        </w:trPr>
+        <w:tc>
+          <w:tcPr>
+            <w:tcW w:w="3119" w:type="dxa"/>
+            <w:tcBorders>
+              <w:left w:val="single" w:sz="6" w:space="0" w:color="000000"/>
+              <w:bottom w:val="single" w:sz="6" w:space="0" w:color="000000"/>
+              <w:right w:val="single" w:sz="6" w:space="0" w:color="000000"/>
+            </w:tcBorders>
+            <w:tcMar>
+              <w:top w:w="0" w:type="dxa"/>
+              <w:left w:w="45" w:type="dxa"/>
+              <w:bottom w:w="0" w:type="dxa"/>
+              <w:right w:w="45" w:type="dxa"/>
+            </w:tcMar>
+            <w:vAlign w:val="center"/>
+            <w:hideMark/>
+          </w:tcPr>
+          <w:p>
+            <w:pPr>
+              <w:spacing w:line="240" w:lineRule="auto"/>
+              <w:rPr>
+                <w:rFonts w:ascii="Calibri" w:eastAsia="Times New Roman" w:hAnsi="Calibri" w:cs="Calibri"/>
+                <w:b/>
+                <w:bCs/>
+                <w:sz w:val="28"/>
+                <w:szCs w:val="28"/>
+                <w:lang w:val="en-US"/>
+              </w:rPr>
+            </w:pPr>
+            <w:proofErr w:type="spellStart"/>
+            <w:r>
+              <w:rPr>
+                <w:rFonts w:ascii="Calibri" w:eastAsia="Times New Roman" w:hAnsi="Calibri" w:cs="Calibri"/>
+                <w:b/>
+                <w:bCs/>
+                <w:sz w:val="28"/>
+                <w:szCs w:val="28"/>
+                <w:lang w:val="en-US"/>
+              </w:rPr>
+              <w:t>Descripcion</w:t>
+            </w:r>
+            <w:proofErr w:type="spellEnd"/>
+          </w:p>
+        </w:tc>
+        <w:tc>
+          <w:tcPr>
+            <w:tcW w:w="5244" w:type="dxa"/>
+            <w:tcBorders>
+              <w:bottom w:val="single" w:sz="6" w:space="0" w:color="000000"/>
+              <w:right w:val="single" w:sz="6" w:space="0" w:color="000000"/>
+            </w:tcBorders>
+            <w:tcMar>
+              <w:top w:w="0" w:type="dxa"/>
+              <w:left w:w="45" w:type="dxa"/>
+              <w:bottom w:w="0" w:type="dxa"/>
+              <w:right w:w="45" w:type="dxa"/>
+            </w:tcMar>
+            <w:vAlign w:val="center"/>
+          </w:tcPr>
+          <w:p>
+            <w:pPr>
+              <w:spacing w:line="240" w:lineRule="auto"/>
+              <w:rPr>
+                <w:rFonts w:ascii="Calibri" w:eastAsia="Times New Roman" w:hAnsi="Calibri" w:cs="Calibri"/>
+                <w:sz w:val="28"/>
+                <w:szCs w:val="28"/>
+                <w:lang w:val="es-ES"/>
+              </w:rPr>
+            </w:pPr>
+          </w:p>
+        </w:tc>
+      </w:tr>
+      <w:tr>
+        <w:trPr>
+          <w:trHeight w:val="285"/>
+          <w:tblCellSpacing w:w="0" w:type="dxa"/>
+        </w:trPr>
+        <w:tc>
+          <w:tcPr>
+            <w:tcW w:w="3119" w:type="dxa"/>
+            <w:tcBorders>
+              <w:left w:val="single" w:sz="6" w:space="0" w:color="000000"/>
+              <w:bottom w:val="single" w:sz="6" w:space="0" w:color="000000"/>
+              <w:right w:val="single" w:sz="6" w:space="0" w:color="000000"/>
+            </w:tcBorders>
+            <w:tcMar>
+              <w:top w:w="0" w:type="dxa"/>
+              <w:left w:w="45" w:type="dxa"/>
+              <w:bottom w:w="0" w:type="dxa"/>
+              <w:right w:w="45" w:type="dxa"/>
+            </w:tcMar>
+            <w:vAlign w:val="center"/>
+            <w:hideMark/>
+          </w:tcPr>
+          <w:p>
+            <w:pPr>
+              <w:spacing w:line="240" w:lineRule="auto"/>
+              <w:rPr>
+                <w:rFonts w:ascii="Calibri" w:eastAsia="Times New Roman" w:hAnsi="Calibri" w:cs="Calibri"/>
+                <w:b/>
+                <w:bCs/>
+                <w:sz w:val="28"/>
+                <w:szCs w:val="28"/>
+                <w:lang w:val="en-US"/>
+              </w:rPr>
+            </w:pPr>
+            <w:proofErr w:type="spellStart"/>
+            <w:r>
+              <w:rPr>
+                <w:rFonts w:ascii="Calibri" w:eastAsia="Times New Roman" w:hAnsi="Calibri" w:cs="Calibri"/>
+                <w:b/>
+                <w:bCs/>
+                <w:sz w:val="28"/>
+                <w:szCs w:val="28"/>
+                <w:lang w:val="en-US"/>
+              </w:rPr>
+              <w:t>Justificacion</w:t>
+            </w:r>
+            <w:proofErr w:type="spellEnd"/>
+            <w:r>
+              <w:rPr>
+                <w:rFonts w:ascii="Calibri" w:eastAsia="Times New Roman" w:hAnsi="Calibri" w:cs="Calibri"/>
+                <w:b/>
+                <w:bCs/>
+                <w:sz w:val="28"/>
+                <w:szCs w:val="28"/>
+                <w:lang w:val="en-US"/>
+              </w:rPr>
+              <w:t xml:space="preserve"> </w:t>
+            </w:r>
+          </w:p>
+        </w:tc>
+        <w:tc>
+          <w:tcPr>
+            <w:tcW w:w="5244" w:type="dxa"/>
+            <w:tcBorders>
+              <w:bottom w:val="single" w:sz="6" w:space="0" w:color="000000"/>
+              <w:right w:val="single" w:sz="6" w:space="0" w:color="000000"/>
+            </w:tcBorders>
+            <w:tcMar>
+              <w:top w:w="0" w:type="dxa"/>
+              <w:left w:w="45" w:type="dxa"/>
+              <w:bottom w:w="0" w:type="dxa"/>
+              <w:right w:w="45" w:type="dxa"/>
+            </w:tcMar>
+            <w:vAlign w:val="center"/>
+          </w:tcPr>
+          <w:p>
+            <w:pPr>
+              <w:spacing w:line="240" w:lineRule="auto"/>
+              <w:rPr>
+                <w:rFonts w:ascii="Calibri" w:eastAsia="Times New Roman" w:hAnsi="Calibri" w:cs="Calibri"/>
+                <w:sz w:val="28"/>
+                <w:szCs w:val="28"/>
+                <w:lang w:val="es-ES"/>
+              </w:rPr>
+            </w:pPr>
+          </w:p>
+        </w:tc>
+      </w:tr>
+    </w:tbl>
+    <w:p>
+      <w:pPr>
+        <w:pStyle w:val="Prrafodelista"/>
+        <w:ind w:left="1224"/>
+        <w:jc w:val="both"/>
+        <w:rPr>
+          <w:rFonts w:ascii="Times New Roman" w:eastAsia="Times New Roman" w:hAnsi="Times New Roman" w:cs="Times New Roman"/>
+          <w:b/>
+          <w:sz w:val="24"/>
+          <w:szCs w:val="24"/>
+        </w:rPr>
+      </w:pPr>
     </w:p>
     <w:p>
       <w:pPr>
@@ -10715,8 +11555,2127 @@
           <w:sz w:val="24"/>
           <w:szCs w:val="24"/>
         </w:rPr>
+        <w:t>Estados de Solicitud de Cambios</w:t>
+      </w:r>
+    </w:p>
+    <w:p>
+      <w:pPr>
+        <w:pStyle w:val="Prrafodelista"/>
+        <w:rPr>
+          <w:rFonts w:ascii="Times New Roman" w:eastAsia="Times New Roman" w:hAnsi="Times New Roman" w:cs="Times New Roman"/>
+          <w:b/>
+          <w:sz w:val="24"/>
+          <w:szCs w:val="24"/>
+        </w:rPr>
+      </w:pPr>
+    </w:p>
+    <w:tbl>
+      <w:tblPr>
+        <w:tblW w:w="8363" w:type="dxa"/>
+        <w:tblCellSpacing w:w="0" w:type="dxa"/>
+        <w:tblInd w:w="701" w:type="dxa"/>
+        <w:tblCellMar>
+          <w:left w:w="0" w:type="dxa"/>
+          <w:right w:w="0" w:type="dxa"/>
+        </w:tblCellMar>
+        <w:tblLook w:val="04A0" w:firstRow="1" w:lastRow="0" w:firstColumn="1" w:lastColumn="0" w:noHBand="0" w:noVBand="1"/>
+      </w:tblPr>
+      <w:tblGrid>
+        <w:gridCol w:w="387"/>
+        <w:gridCol w:w="2402"/>
+        <w:gridCol w:w="4902"/>
+        <w:gridCol w:w="672"/>
+      </w:tblGrid>
+      <w:tr>
+        <w:trPr>
+          <w:trHeight w:val="285"/>
+          <w:tblCellSpacing w:w="0" w:type="dxa"/>
+        </w:trPr>
+        <w:tc>
+          <w:tcPr>
+            <w:tcW w:w="387" w:type="dxa"/>
+            <w:tcBorders>
+              <w:top w:val="single" w:sz="6" w:space="0" w:color="000000"/>
+              <w:left w:val="single" w:sz="6" w:space="0" w:color="000000"/>
+              <w:bottom w:val="single" w:sz="6" w:space="0" w:color="000000"/>
+              <w:right w:val="single" w:sz="6" w:space="0" w:color="000000"/>
+            </w:tcBorders>
+            <w:shd w:val="clear" w:color="auto" w:fill="D9D9D9"/>
+            <w:tcMar>
+              <w:top w:w="0" w:type="dxa"/>
+              <w:left w:w="45" w:type="dxa"/>
+              <w:bottom w:w="0" w:type="dxa"/>
+              <w:right w:w="45" w:type="dxa"/>
+            </w:tcMar>
+            <w:vAlign w:val="center"/>
+            <w:hideMark/>
+          </w:tcPr>
+          <w:p>
+            <w:pPr>
+              <w:spacing w:line="240" w:lineRule="auto"/>
+              <w:jc w:val="center"/>
+              <w:rPr>
+                <w:rFonts w:eastAsia="Times New Roman"/>
+                <w:b/>
+                <w:bCs/>
+                <w:sz w:val="24"/>
+                <w:szCs w:val="24"/>
+                <w:lang w:val="en-US"/>
+              </w:rPr>
+            </w:pPr>
+            <w:r>
+              <w:rPr>
+                <w:rFonts w:eastAsia="Times New Roman"/>
+                <w:b/>
+                <w:bCs/>
+                <w:sz w:val="24"/>
+                <w:szCs w:val="24"/>
+                <w:lang w:val="en-US"/>
+              </w:rPr>
+              <w:t>ID</w:t>
+            </w:r>
+          </w:p>
+        </w:tc>
+        <w:tc>
+          <w:tcPr>
+            <w:tcW w:w="2432" w:type="dxa"/>
+            <w:tcBorders>
+              <w:top w:val="single" w:sz="6" w:space="0" w:color="000000"/>
+              <w:bottom w:val="single" w:sz="6" w:space="0" w:color="000000"/>
+              <w:right w:val="single" w:sz="6" w:space="0" w:color="000000"/>
+            </w:tcBorders>
+            <w:shd w:val="clear" w:color="auto" w:fill="D9D9D9"/>
+            <w:tcMar>
+              <w:top w:w="0" w:type="dxa"/>
+              <w:left w:w="45" w:type="dxa"/>
+              <w:bottom w:w="0" w:type="dxa"/>
+              <w:right w:w="45" w:type="dxa"/>
+            </w:tcMar>
+            <w:vAlign w:val="center"/>
+            <w:hideMark/>
+          </w:tcPr>
+          <w:p>
+            <w:pPr>
+              <w:spacing w:line="240" w:lineRule="auto"/>
+              <w:rPr>
+                <w:rFonts w:eastAsia="Times New Roman"/>
+                <w:b/>
+                <w:bCs/>
+                <w:sz w:val="24"/>
+                <w:szCs w:val="24"/>
+                <w:lang w:val="en-US"/>
+              </w:rPr>
+            </w:pPr>
+            <w:proofErr w:type="spellStart"/>
+            <w:r>
+              <w:rPr>
+                <w:rFonts w:eastAsia="Times New Roman"/>
+                <w:b/>
+                <w:bCs/>
+                <w:sz w:val="24"/>
+                <w:szCs w:val="24"/>
+                <w:lang w:val="en-US"/>
+              </w:rPr>
+              <w:t>Nombre</w:t>
+            </w:r>
+            <w:proofErr w:type="spellEnd"/>
+            <w:r>
+              <w:rPr>
+                <w:rFonts w:eastAsia="Times New Roman"/>
+                <w:b/>
+                <w:bCs/>
+                <w:sz w:val="24"/>
+                <w:szCs w:val="24"/>
+                <w:lang w:val="en-US"/>
+              </w:rPr>
+              <w:t xml:space="preserve"> del </w:t>
+            </w:r>
+            <w:proofErr w:type="spellStart"/>
+            <w:r>
+              <w:rPr>
+                <w:rFonts w:eastAsia="Times New Roman"/>
+                <w:b/>
+                <w:bCs/>
+                <w:sz w:val="24"/>
+                <w:szCs w:val="24"/>
+                <w:lang w:val="en-US"/>
+              </w:rPr>
+              <w:t>estado</w:t>
+            </w:r>
+            <w:proofErr w:type="spellEnd"/>
+          </w:p>
+        </w:tc>
+        <w:tc>
+          <w:tcPr>
+            <w:tcW w:w="5028" w:type="dxa"/>
+            <w:tcBorders>
+              <w:top w:val="single" w:sz="6" w:space="0" w:color="000000"/>
+              <w:bottom w:val="single" w:sz="6" w:space="0" w:color="000000"/>
+              <w:right w:val="single" w:sz="6" w:space="0" w:color="000000"/>
+            </w:tcBorders>
+            <w:shd w:val="clear" w:color="auto" w:fill="D9D9D9"/>
+            <w:tcMar>
+              <w:top w:w="0" w:type="dxa"/>
+              <w:left w:w="45" w:type="dxa"/>
+              <w:bottom w:w="0" w:type="dxa"/>
+              <w:right w:w="45" w:type="dxa"/>
+            </w:tcMar>
+            <w:vAlign w:val="center"/>
+            <w:hideMark/>
+          </w:tcPr>
+          <w:p>
+            <w:pPr>
+              <w:spacing w:line="240" w:lineRule="auto"/>
+              <w:rPr>
+                <w:rFonts w:eastAsia="Times New Roman"/>
+                <w:b/>
+                <w:bCs/>
+                <w:sz w:val="24"/>
+                <w:szCs w:val="24"/>
+                <w:lang w:val="en-US"/>
+              </w:rPr>
+            </w:pPr>
+            <w:proofErr w:type="spellStart"/>
+            <w:r>
+              <w:rPr>
+                <w:rFonts w:eastAsia="Times New Roman"/>
+                <w:b/>
+                <w:bCs/>
+                <w:sz w:val="24"/>
+                <w:szCs w:val="24"/>
+                <w:lang w:val="en-US"/>
+              </w:rPr>
+              <w:t>Descripción</w:t>
+            </w:r>
+            <w:proofErr w:type="spellEnd"/>
+          </w:p>
+        </w:tc>
+        <w:tc>
+          <w:tcPr>
+            <w:tcW w:w="516" w:type="dxa"/>
+            <w:tcBorders>
+              <w:top w:val="single" w:sz="6" w:space="0" w:color="000000"/>
+              <w:bottom w:val="single" w:sz="6" w:space="0" w:color="000000"/>
+              <w:right w:val="single" w:sz="6" w:space="0" w:color="000000"/>
+            </w:tcBorders>
+            <w:shd w:val="clear" w:color="auto" w:fill="D9D9D9"/>
+            <w:tcMar>
+              <w:top w:w="0" w:type="dxa"/>
+              <w:left w:w="45" w:type="dxa"/>
+              <w:bottom w:w="0" w:type="dxa"/>
+              <w:right w:w="45" w:type="dxa"/>
+            </w:tcMar>
+            <w:vAlign w:val="bottom"/>
+            <w:hideMark/>
+          </w:tcPr>
+          <w:p>
+            <w:pPr>
+              <w:spacing w:line="240" w:lineRule="auto"/>
+              <w:jc w:val="center"/>
+              <w:rPr>
+                <w:rFonts w:ascii="Calibri" w:eastAsia="Times New Roman" w:hAnsi="Calibri" w:cs="Calibri"/>
+                <w:b/>
+                <w:bCs/>
+                <w:sz w:val="24"/>
+                <w:szCs w:val="24"/>
+                <w:lang w:val="en-US"/>
+              </w:rPr>
+            </w:pPr>
+            <w:proofErr w:type="spellStart"/>
+            <w:r>
+              <w:rPr>
+                <w:rFonts w:ascii="Calibri" w:eastAsia="Times New Roman" w:hAnsi="Calibri" w:cs="Calibri"/>
+                <w:b/>
+                <w:bCs/>
+                <w:sz w:val="24"/>
+                <w:szCs w:val="24"/>
+                <w:lang w:val="en-US"/>
+              </w:rPr>
+              <w:t>Etapa</w:t>
+            </w:r>
+            <w:proofErr w:type="spellEnd"/>
+          </w:p>
+        </w:tc>
+      </w:tr>
+      <w:tr>
+        <w:trPr>
+          <w:trHeight w:val="285"/>
+          <w:tblCellSpacing w:w="0" w:type="dxa"/>
+        </w:trPr>
+        <w:tc>
+          <w:tcPr>
+            <w:tcW w:w="387" w:type="dxa"/>
+            <w:tcBorders>
+              <w:left w:val="single" w:sz="6" w:space="0" w:color="000000"/>
+              <w:bottom w:val="single" w:sz="6" w:space="0" w:color="000000"/>
+              <w:right w:val="single" w:sz="6" w:space="0" w:color="000000"/>
+            </w:tcBorders>
+            <w:shd w:val="clear" w:color="auto" w:fill="auto"/>
+            <w:tcMar>
+              <w:top w:w="0" w:type="dxa"/>
+              <w:left w:w="45" w:type="dxa"/>
+              <w:bottom w:w="0" w:type="dxa"/>
+              <w:right w:w="45" w:type="dxa"/>
+            </w:tcMar>
+            <w:vAlign w:val="center"/>
+            <w:hideMark/>
+          </w:tcPr>
+          <w:p>
+            <w:pPr>
+              <w:spacing w:line="240" w:lineRule="auto"/>
+              <w:jc w:val="center"/>
+              <w:rPr>
+                <w:rFonts w:eastAsia="Times New Roman"/>
+                <w:sz w:val="24"/>
+                <w:szCs w:val="24"/>
+                <w:lang w:val="en-US"/>
+              </w:rPr>
+            </w:pPr>
+            <w:r>
+              <w:rPr>
+                <w:rFonts w:eastAsia="Times New Roman"/>
+                <w:sz w:val="24"/>
+                <w:szCs w:val="24"/>
+                <w:lang w:val="en-US"/>
+              </w:rPr>
+              <w:t>1</w:t>
+            </w:r>
+          </w:p>
+        </w:tc>
+        <w:tc>
+          <w:tcPr>
+            <w:tcW w:w="2432" w:type="dxa"/>
+            <w:tcBorders>
+              <w:bottom w:val="single" w:sz="6" w:space="0" w:color="000000"/>
+              <w:right w:val="single" w:sz="6" w:space="0" w:color="000000"/>
+            </w:tcBorders>
+            <w:tcMar>
+              <w:top w:w="0" w:type="dxa"/>
+              <w:left w:w="45" w:type="dxa"/>
+              <w:bottom w:w="0" w:type="dxa"/>
+              <w:right w:w="45" w:type="dxa"/>
+            </w:tcMar>
+            <w:vAlign w:val="center"/>
+            <w:hideMark/>
+          </w:tcPr>
+          <w:p>
+            <w:pPr>
+              <w:spacing w:line="240" w:lineRule="auto"/>
+              <w:rPr>
+                <w:rFonts w:eastAsia="Times New Roman"/>
+                <w:sz w:val="24"/>
+                <w:szCs w:val="24"/>
+                <w:lang w:val="en-US"/>
+              </w:rPr>
+            </w:pPr>
+            <w:proofErr w:type="spellStart"/>
+            <w:r>
+              <w:rPr>
+                <w:rFonts w:eastAsia="Times New Roman"/>
+                <w:sz w:val="24"/>
+                <w:szCs w:val="24"/>
+                <w:lang w:val="en-US"/>
+              </w:rPr>
+              <w:t>Creado</w:t>
+            </w:r>
+            <w:proofErr w:type="spellEnd"/>
+          </w:p>
+        </w:tc>
+        <w:tc>
+          <w:tcPr>
+            <w:tcW w:w="5028" w:type="dxa"/>
+            <w:tcBorders>
+              <w:bottom w:val="single" w:sz="6" w:space="0" w:color="000000"/>
+              <w:right w:val="single" w:sz="6" w:space="0" w:color="000000"/>
+            </w:tcBorders>
+            <w:tcMar>
+              <w:top w:w="0" w:type="dxa"/>
+              <w:left w:w="45" w:type="dxa"/>
+              <w:bottom w:w="0" w:type="dxa"/>
+              <w:right w:w="45" w:type="dxa"/>
+            </w:tcMar>
+            <w:vAlign w:val="center"/>
+            <w:hideMark/>
+          </w:tcPr>
+          <w:p>
+            <w:pPr>
+              <w:spacing w:line="240" w:lineRule="auto"/>
+              <w:rPr>
+                <w:rFonts w:eastAsia="Times New Roman"/>
+                <w:sz w:val="24"/>
+                <w:szCs w:val="24"/>
+                <w:lang w:val="es-ES"/>
+              </w:rPr>
+            </w:pPr>
+            <w:r>
+              <w:rPr>
+                <w:rFonts w:eastAsia="Times New Roman"/>
+                <w:sz w:val="24"/>
+                <w:szCs w:val="24"/>
+                <w:lang w:val="es-ES"/>
+              </w:rPr>
+              <w:t>El usuario ha creado la solicitud de cambios.</w:t>
+            </w:r>
+          </w:p>
+        </w:tc>
+        <w:tc>
+          <w:tcPr>
+            <w:tcW w:w="516" w:type="dxa"/>
+            <w:tcBorders>
+              <w:bottom w:val="single" w:sz="6" w:space="0" w:color="000000"/>
+              <w:right w:val="single" w:sz="6" w:space="0" w:color="000000"/>
+            </w:tcBorders>
+            <w:tcMar>
+              <w:top w:w="0" w:type="dxa"/>
+              <w:left w:w="45" w:type="dxa"/>
+              <w:bottom w:w="0" w:type="dxa"/>
+              <w:right w:w="45" w:type="dxa"/>
+            </w:tcMar>
+            <w:vAlign w:val="bottom"/>
+            <w:hideMark/>
+          </w:tcPr>
+          <w:p>
+            <w:pPr>
+              <w:spacing w:line="240" w:lineRule="auto"/>
+              <w:jc w:val="center"/>
+              <w:rPr>
+                <w:rFonts w:ascii="Calibri" w:eastAsia="Times New Roman" w:hAnsi="Calibri" w:cs="Calibri"/>
+                <w:sz w:val="24"/>
+                <w:szCs w:val="24"/>
+                <w:lang w:val="en-US"/>
+              </w:rPr>
+            </w:pPr>
+            <w:r>
+              <w:rPr>
+                <w:rFonts w:ascii="Calibri" w:eastAsia="Times New Roman" w:hAnsi="Calibri" w:cs="Calibri"/>
+                <w:sz w:val="24"/>
+                <w:szCs w:val="24"/>
+                <w:lang w:val="en-US"/>
+              </w:rPr>
+              <w:t>1</w:t>
+            </w:r>
+          </w:p>
+        </w:tc>
+      </w:tr>
+      <w:tr>
+        <w:trPr>
+          <w:trHeight w:val="285"/>
+          <w:tblCellSpacing w:w="0" w:type="dxa"/>
+        </w:trPr>
+        <w:tc>
+          <w:tcPr>
+            <w:tcW w:w="387" w:type="dxa"/>
+            <w:tcBorders>
+              <w:left w:val="single" w:sz="6" w:space="0" w:color="000000"/>
+              <w:bottom w:val="single" w:sz="6" w:space="0" w:color="000000"/>
+              <w:right w:val="single" w:sz="6" w:space="0" w:color="000000"/>
+            </w:tcBorders>
+            <w:shd w:val="clear" w:color="auto" w:fill="auto"/>
+            <w:tcMar>
+              <w:top w:w="0" w:type="dxa"/>
+              <w:left w:w="45" w:type="dxa"/>
+              <w:bottom w:w="0" w:type="dxa"/>
+              <w:right w:w="45" w:type="dxa"/>
+            </w:tcMar>
+            <w:vAlign w:val="center"/>
+            <w:hideMark/>
+          </w:tcPr>
+          <w:p>
+            <w:pPr>
+              <w:spacing w:line="240" w:lineRule="auto"/>
+              <w:jc w:val="center"/>
+              <w:rPr>
+                <w:rFonts w:eastAsia="Times New Roman"/>
+                <w:sz w:val="24"/>
+                <w:szCs w:val="24"/>
+                <w:lang w:val="en-US"/>
+              </w:rPr>
+            </w:pPr>
+            <w:r>
+              <w:rPr>
+                <w:rFonts w:eastAsia="Times New Roman"/>
+                <w:sz w:val="24"/>
+                <w:szCs w:val="24"/>
+                <w:lang w:val="en-US"/>
+              </w:rPr>
+              <w:t>2</w:t>
+            </w:r>
+          </w:p>
+        </w:tc>
+        <w:tc>
+          <w:tcPr>
+            <w:tcW w:w="2432" w:type="dxa"/>
+            <w:tcBorders>
+              <w:bottom w:val="single" w:sz="6" w:space="0" w:color="000000"/>
+              <w:right w:val="single" w:sz="6" w:space="0" w:color="000000"/>
+            </w:tcBorders>
+            <w:tcMar>
+              <w:top w:w="0" w:type="dxa"/>
+              <w:left w:w="45" w:type="dxa"/>
+              <w:bottom w:w="0" w:type="dxa"/>
+              <w:right w:w="45" w:type="dxa"/>
+            </w:tcMar>
+            <w:vAlign w:val="center"/>
+            <w:hideMark/>
+          </w:tcPr>
+          <w:p>
+            <w:pPr>
+              <w:spacing w:line="240" w:lineRule="auto"/>
+              <w:rPr>
+                <w:rFonts w:eastAsia="Times New Roman"/>
+                <w:sz w:val="24"/>
+                <w:szCs w:val="24"/>
+                <w:lang w:val="en-US"/>
+              </w:rPr>
+            </w:pPr>
+            <w:proofErr w:type="spellStart"/>
+            <w:r>
+              <w:rPr>
+                <w:rFonts w:eastAsia="Times New Roman"/>
+                <w:sz w:val="24"/>
+                <w:szCs w:val="24"/>
+                <w:lang w:val="en-US"/>
+              </w:rPr>
+              <w:t>Recibido</w:t>
+            </w:r>
+            <w:proofErr w:type="spellEnd"/>
+          </w:p>
+        </w:tc>
+        <w:tc>
+          <w:tcPr>
+            <w:tcW w:w="5028" w:type="dxa"/>
+            <w:tcBorders>
+              <w:bottom w:val="single" w:sz="6" w:space="0" w:color="000000"/>
+              <w:right w:val="single" w:sz="6" w:space="0" w:color="000000"/>
+            </w:tcBorders>
+            <w:tcMar>
+              <w:top w:w="0" w:type="dxa"/>
+              <w:left w:w="45" w:type="dxa"/>
+              <w:bottom w:w="0" w:type="dxa"/>
+              <w:right w:w="45" w:type="dxa"/>
+            </w:tcMar>
+            <w:vAlign w:val="center"/>
+            <w:hideMark/>
+          </w:tcPr>
+          <w:p>
+            <w:pPr>
+              <w:spacing w:line="240" w:lineRule="auto"/>
+              <w:rPr>
+                <w:rFonts w:eastAsia="Times New Roman"/>
+                <w:sz w:val="24"/>
+                <w:szCs w:val="24"/>
+                <w:lang w:val="es-ES"/>
+              </w:rPr>
+            </w:pPr>
+            <w:r>
+              <w:rPr>
+                <w:rFonts w:eastAsia="Times New Roman"/>
+                <w:sz w:val="24"/>
+                <w:szCs w:val="24"/>
+                <w:lang w:val="es-ES"/>
+              </w:rPr>
+              <w:t>El secretario ha recibido y revisado la solicitud de cambio.</w:t>
+            </w:r>
+          </w:p>
+        </w:tc>
+        <w:tc>
+          <w:tcPr>
+            <w:tcW w:w="516" w:type="dxa"/>
+            <w:tcBorders>
+              <w:bottom w:val="single" w:sz="6" w:space="0" w:color="000000"/>
+              <w:right w:val="single" w:sz="6" w:space="0" w:color="000000"/>
+            </w:tcBorders>
+            <w:tcMar>
+              <w:top w:w="0" w:type="dxa"/>
+              <w:left w:w="45" w:type="dxa"/>
+              <w:bottom w:w="0" w:type="dxa"/>
+              <w:right w:w="45" w:type="dxa"/>
+            </w:tcMar>
+            <w:vAlign w:val="bottom"/>
+            <w:hideMark/>
+          </w:tcPr>
+          <w:p>
+            <w:pPr>
+              <w:spacing w:line="240" w:lineRule="auto"/>
+              <w:jc w:val="center"/>
+              <w:rPr>
+                <w:rFonts w:ascii="Calibri" w:eastAsia="Times New Roman" w:hAnsi="Calibri" w:cs="Calibri"/>
+                <w:sz w:val="24"/>
+                <w:szCs w:val="24"/>
+                <w:lang w:val="en-US"/>
+              </w:rPr>
+            </w:pPr>
+            <w:r>
+              <w:rPr>
+                <w:rFonts w:ascii="Calibri" w:eastAsia="Times New Roman" w:hAnsi="Calibri" w:cs="Calibri"/>
+                <w:sz w:val="24"/>
+                <w:szCs w:val="24"/>
+                <w:lang w:val="en-US"/>
+              </w:rPr>
+              <w:t>1</w:t>
+            </w:r>
+          </w:p>
+        </w:tc>
+      </w:tr>
+      <w:tr>
+        <w:trPr>
+          <w:trHeight w:val="285"/>
+          <w:tblCellSpacing w:w="0" w:type="dxa"/>
+        </w:trPr>
+        <w:tc>
+          <w:tcPr>
+            <w:tcW w:w="387" w:type="dxa"/>
+            <w:tcBorders>
+              <w:left w:val="single" w:sz="6" w:space="0" w:color="000000"/>
+              <w:bottom w:val="single" w:sz="6" w:space="0" w:color="000000"/>
+              <w:right w:val="single" w:sz="6" w:space="0" w:color="000000"/>
+            </w:tcBorders>
+            <w:shd w:val="clear" w:color="auto" w:fill="auto"/>
+            <w:tcMar>
+              <w:top w:w="0" w:type="dxa"/>
+              <w:left w:w="45" w:type="dxa"/>
+              <w:bottom w:w="0" w:type="dxa"/>
+              <w:right w:w="45" w:type="dxa"/>
+            </w:tcMar>
+            <w:vAlign w:val="center"/>
+            <w:hideMark/>
+          </w:tcPr>
+          <w:p>
+            <w:pPr>
+              <w:spacing w:line="240" w:lineRule="auto"/>
+              <w:jc w:val="center"/>
+              <w:rPr>
+                <w:rFonts w:eastAsia="Times New Roman"/>
+                <w:sz w:val="24"/>
+                <w:szCs w:val="24"/>
+                <w:lang w:val="en-US"/>
+              </w:rPr>
+            </w:pPr>
+            <w:r>
+              <w:rPr>
+                <w:rFonts w:eastAsia="Times New Roman"/>
+                <w:sz w:val="24"/>
+                <w:szCs w:val="24"/>
+                <w:lang w:val="en-US"/>
+              </w:rPr>
+              <w:t>3</w:t>
+            </w:r>
+          </w:p>
+        </w:tc>
+        <w:tc>
+          <w:tcPr>
+            <w:tcW w:w="2432" w:type="dxa"/>
+            <w:tcBorders>
+              <w:bottom w:val="single" w:sz="6" w:space="0" w:color="000000"/>
+              <w:right w:val="single" w:sz="6" w:space="0" w:color="000000"/>
+            </w:tcBorders>
+            <w:tcMar>
+              <w:top w:w="0" w:type="dxa"/>
+              <w:left w:w="45" w:type="dxa"/>
+              <w:bottom w:w="0" w:type="dxa"/>
+              <w:right w:w="45" w:type="dxa"/>
+            </w:tcMar>
+            <w:vAlign w:val="center"/>
+            <w:hideMark/>
+          </w:tcPr>
+          <w:p>
+            <w:pPr>
+              <w:spacing w:line="240" w:lineRule="auto"/>
+              <w:rPr>
+                <w:rFonts w:eastAsia="Times New Roman"/>
+                <w:sz w:val="24"/>
+                <w:szCs w:val="24"/>
+                <w:lang w:val="en-US"/>
+              </w:rPr>
+            </w:pPr>
+            <w:proofErr w:type="spellStart"/>
+            <w:r>
+              <w:rPr>
+                <w:rFonts w:eastAsia="Times New Roman"/>
+                <w:sz w:val="24"/>
+                <w:szCs w:val="24"/>
+                <w:lang w:val="en-US"/>
+              </w:rPr>
+              <w:t>Rechazado</w:t>
+            </w:r>
+            <w:proofErr w:type="spellEnd"/>
+          </w:p>
+        </w:tc>
+        <w:tc>
+          <w:tcPr>
+            <w:tcW w:w="5028" w:type="dxa"/>
+            <w:tcBorders>
+              <w:bottom w:val="single" w:sz="6" w:space="0" w:color="000000"/>
+              <w:right w:val="single" w:sz="6" w:space="0" w:color="000000"/>
+            </w:tcBorders>
+            <w:tcMar>
+              <w:top w:w="0" w:type="dxa"/>
+              <w:left w:w="45" w:type="dxa"/>
+              <w:bottom w:w="0" w:type="dxa"/>
+              <w:right w:w="45" w:type="dxa"/>
+            </w:tcMar>
+            <w:vAlign w:val="center"/>
+            <w:hideMark/>
+          </w:tcPr>
+          <w:p>
+            <w:pPr>
+              <w:spacing w:line="240" w:lineRule="auto"/>
+              <w:rPr>
+                <w:rFonts w:eastAsia="Times New Roman"/>
+                <w:sz w:val="24"/>
+                <w:szCs w:val="24"/>
+                <w:lang w:val="es-ES"/>
+              </w:rPr>
+            </w:pPr>
+            <w:r>
+              <w:rPr>
+                <w:rFonts w:eastAsia="Times New Roman"/>
+                <w:sz w:val="24"/>
+                <w:szCs w:val="24"/>
+                <w:lang w:val="es-ES"/>
+              </w:rPr>
+              <w:t>La solicitud de cambio ha sido rechazada porque la descripción y/o justificación no son específicas o no son viables.</w:t>
+            </w:r>
+          </w:p>
+        </w:tc>
+        <w:tc>
+          <w:tcPr>
+            <w:tcW w:w="516" w:type="dxa"/>
+            <w:tcBorders>
+              <w:bottom w:val="single" w:sz="6" w:space="0" w:color="000000"/>
+              <w:right w:val="single" w:sz="6" w:space="0" w:color="000000"/>
+            </w:tcBorders>
+            <w:tcMar>
+              <w:top w:w="0" w:type="dxa"/>
+              <w:left w:w="45" w:type="dxa"/>
+              <w:bottom w:w="0" w:type="dxa"/>
+              <w:right w:w="45" w:type="dxa"/>
+            </w:tcMar>
+            <w:vAlign w:val="bottom"/>
+            <w:hideMark/>
+          </w:tcPr>
+          <w:p>
+            <w:pPr>
+              <w:spacing w:line="240" w:lineRule="auto"/>
+              <w:jc w:val="center"/>
+              <w:rPr>
+                <w:rFonts w:ascii="Calibri" w:eastAsia="Times New Roman" w:hAnsi="Calibri" w:cs="Calibri"/>
+                <w:sz w:val="24"/>
+                <w:szCs w:val="24"/>
+                <w:lang w:val="en-US"/>
+              </w:rPr>
+            </w:pPr>
+            <w:r>
+              <w:rPr>
+                <w:rFonts w:ascii="Calibri" w:eastAsia="Times New Roman" w:hAnsi="Calibri" w:cs="Calibri"/>
+                <w:sz w:val="24"/>
+                <w:szCs w:val="24"/>
+                <w:lang w:val="en-US"/>
+              </w:rPr>
+              <w:t>1</w:t>
+            </w:r>
+          </w:p>
+        </w:tc>
+      </w:tr>
+      <w:tr>
+        <w:trPr>
+          <w:trHeight w:val="285"/>
+          <w:tblCellSpacing w:w="0" w:type="dxa"/>
+        </w:trPr>
+        <w:tc>
+          <w:tcPr>
+            <w:tcW w:w="387" w:type="dxa"/>
+            <w:tcBorders>
+              <w:left w:val="single" w:sz="6" w:space="0" w:color="000000"/>
+              <w:bottom w:val="single" w:sz="6" w:space="0" w:color="000000"/>
+              <w:right w:val="single" w:sz="6" w:space="0" w:color="000000"/>
+            </w:tcBorders>
+            <w:shd w:val="clear" w:color="auto" w:fill="auto"/>
+            <w:tcMar>
+              <w:top w:w="0" w:type="dxa"/>
+              <w:left w:w="45" w:type="dxa"/>
+              <w:bottom w:w="0" w:type="dxa"/>
+              <w:right w:w="45" w:type="dxa"/>
+            </w:tcMar>
+            <w:vAlign w:val="center"/>
+            <w:hideMark/>
+          </w:tcPr>
+          <w:p>
+            <w:pPr>
+              <w:spacing w:line="240" w:lineRule="auto"/>
+              <w:jc w:val="center"/>
+              <w:rPr>
+                <w:rFonts w:eastAsia="Times New Roman"/>
+                <w:sz w:val="24"/>
+                <w:szCs w:val="24"/>
+                <w:lang w:val="en-US"/>
+              </w:rPr>
+            </w:pPr>
+            <w:r>
+              <w:rPr>
+                <w:rFonts w:eastAsia="Times New Roman"/>
+                <w:sz w:val="24"/>
+                <w:szCs w:val="24"/>
+                <w:lang w:val="en-US"/>
+              </w:rPr>
+              <w:t>4</w:t>
+            </w:r>
+          </w:p>
+        </w:tc>
+        <w:tc>
+          <w:tcPr>
+            <w:tcW w:w="2432" w:type="dxa"/>
+            <w:tcBorders>
+              <w:bottom w:val="single" w:sz="6" w:space="0" w:color="000000"/>
+              <w:right w:val="single" w:sz="6" w:space="0" w:color="000000"/>
+            </w:tcBorders>
+            <w:tcMar>
+              <w:top w:w="0" w:type="dxa"/>
+              <w:left w:w="45" w:type="dxa"/>
+              <w:bottom w:w="0" w:type="dxa"/>
+              <w:right w:w="45" w:type="dxa"/>
+            </w:tcMar>
+            <w:vAlign w:val="center"/>
+            <w:hideMark/>
+          </w:tcPr>
+          <w:p>
+            <w:pPr>
+              <w:spacing w:line="240" w:lineRule="auto"/>
+              <w:rPr>
+                <w:rFonts w:eastAsia="Times New Roman"/>
+                <w:sz w:val="24"/>
+                <w:szCs w:val="24"/>
+                <w:lang w:val="en-US"/>
+              </w:rPr>
+            </w:pPr>
+            <w:proofErr w:type="spellStart"/>
+            <w:r>
+              <w:rPr>
+                <w:rFonts w:eastAsia="Times New Roman"/>
+                <w:sz w:val="24"/>
+                <w:szCs w:val="24"/>
+                <w:lang w:val="en-US"/>
+              </w:rPr>
+              <w:t>Clasificado</w:t>
+            </w:r>
+            <w:proofErr w:type="spellEnd"/>
+          </w:p>
+        </w:tc>
+        <w:tc>
+          <w:tcPr>
+            <w:tcW w:w="5028" w:type="dxa"/>
+            <w:tcBorders>
+              <w:bottom w:val="single" w:sz="6" w:space="0" w:color="000000"/>
+              <w:right w:val="single" w:sz="6" w:space="0" w:color="000000"/>
+            </w:tcBorders>
+            <w:tcMar>
+              <w:top w:w="0" w:type="dxa"/>
+              <w:left w:w="45" w:type="dxa"/>
+              <w:bottom w:w="0" w:type="dxa"/>
+              <w:right w:w="45" w:type="dxa"/>
+            </w:tcMar>
+            <w:vAlign w:val="center"/>
+            <w:hideMark/>
+          </w:tcPr>
+          <w:p>
+            <w:pPr>
+              <w:spacing w:line="240" w:lineRule="auto"/>
+              <w:rPr>
+                <w:rFonts w:eastAsia="Times New Roman"/>
+                <w:sz w:val="24"/>
+                <w:szCs w:val="24"/>
+                <w:lang w:val="es-ES"/>
+              </w:rPr>
+            </w:pPr>
+            <w:r>
+              <w:rPr>
+                <w:rFonts w:eastAsia="Times New Roman"/>
+                <w:sz w:val="24"/>
+                <w:szCs w:val="24"/>
+                <w:lang w:val="es-ES"/>
+              </w:rPr>
+              <w:t>Se ha clasificado la solicitud de cambio.</w:t>
+            </w:r>
+          </w:p>
+        </w:tc>
+        <w:tc>
+          <w:tcPr>
+            <w:tcW w:w="516" w:type="dxa"/>
+            <w:tcBorders>
+              <w:bottom w:val="single" w:sz="6" w:space="0" w:color="000000"/>
+              <w:right w:val="single" w:sz="6" w:space="0" w:color="000000"/>
+            </w:tcBorders>
+            <w:tcMar>
+              <w:top w:w="0" w:type="dxa"/>
+              <w:left w:w="45" w:type="dxa"/>
+              <w:bottom w:w="0" w:type="dxa"/>
+              <w:right w:w="45" w:type="dxa"/>
+            </w:tcMar>
+            <w:vAlign w:val="bottom"/>
+            <w:hideMark/>
+          </w:tcPr>
+          <w:p>
+            <w:pPr>
+              <w:spacing w:line="240" w:lineRule="auto"/>
+              <w:jc w:val="center"/>
+              <w:rPr>
+                <w:rFonts w:ascii="Calibri" w:eastAsia="Times New Roman" w:hAnsi="Calibri" w:cs="Calibri"/>
+                <w:sz w:val="24"/>
+                <w:szCs w:val="24"/>
+                <w:lang w:val="en-US"/>
+              </w:rPr>
+            </w:pPr>
+            <w:r>
+              <w:rPr>
+                <w:rFonts w:ascii="Calibri" w:eastAsia="Times New Roman" w:hAnsi="Calibri" w:cs="Calibri"/>
+                <w:sz w:val="24"/>
+                <w:szCs w:val="24"/>
+                <w:lang w:val="en-US"/>
+              </w:rPr>
+              <w:t>2</w:t>
+            </w:r>
+          </w:p>
+        </w:tc>
+      </w:tr>
+      <w:tr>
+        <w:trPr>
+          <w:trHeight w:val="285"/>
+          <w:tblCellSpacing w:w="0" w:type="dxa"/>
+        </w:trPr>
+        <w:tc>
+          <w:tcPr>
+            <w:tcW w:w="387" w:type="dxa"/>
+            <w:tcBorders>
+              <w:left w:val="single" w:sz="6" w:space="0" w:color="000000"/>
+              <w:bottom w:val="single" w:sz="6" w:space="0" w:color="000000"/>
+              <w:right w:val="single" w:sz="6" w:space="0" w:color="000000"/>
+            </w:tcBorders>
+            <w:shd w:val="clear" w:color="auto" w:fill="auto"/>
+            <w:tcMar>
+              <w:top w:w="0" w:type="dxa"/>
+              <w:left w:w="45" w:type="dxa"/>
+              <w:bottom w:w="0" w:type="dxa"/>
+              <w:right w:w="45" w:type="dxa"/>
+            </w:tcMar>
+            <w:vAlign w:val="center"/>
+            <w:hideMark/>
+          </w:tcPr>
+          <w:p>
+            <w:pPr>
+              <w:spacing w:line="240" w:lineRule="auto"/>
+              <w:jc w:val="center"/>
+              <w:rPr>
+                <w:rFonts w:eastAsia="Times New Roman"/>
+                <w:sz w:val="24"/>
+                <w:szCs w:val="24"/>
+                <w:lang w:val="en-US"/>
+              </w:rPr>
+            </w:pPr>
+            <w:r>
+              <w:rPr>
+                <w:rFonts w:eastAsia="Times New Roman"/>
+                <w:sz w:val="24"/>
+                <w:szCs w:val="24"/>
+                <w:lang w:val="en-US"/>
+              </w:rPr>
+              <w:t>5</w:t>
+            </w:r>
+          </w:p>
+        </w:tc>
+        <w:tc>
+          <w:tcPr>
+            <w:tcW w:w="2432" w:type="dxa"/>
+            <w:tcBorders>
+              <w:bottom w:val="single" w:sz="6" w:space="0" w:color="000000"/>
+              <w:right w:val="single" w:sz="6" w:space="0" w:color="000000"/>
+            </w:tcBorders>
+            <w:tcMar>
+              <w:top w:w="0" w:type="dxa"/>
+              <w:left w:w="45" w:type="dxa"/>
+              <w:bottom w:w="0" w:type="dxa"/>
+              <w:right w:w="45" w:type="dxa"/>
+            </w:tcMar>
+            <w:vAlign w:val="center"/>
+            <w:hideMark/>
+          </w:tcPr>
+          <w:p>
+            <w:pPr>
+              <w:spacing w:line="240" w:lineRule="auto"/>
+              <w:rPr>
+                <w:rFonts w:eastAsia="Times New Roman"/>
+                <w:sz w:val="24"/>
+                <w:szCs w:val="24"/>
+                <w:lang w:val="en-US"/>
+              </w:rPr>
+            </w:pPr>
+            <w:proofErr w:type="spellStart"/>
+            <w:r>
+              <w:rPr>
+                <w:rFonts w:eastAsia="Times New Roman"/>
+                <w:sz w:val="24"/>
+                <w:szCs w:val="24"/>
+                <w:lang w:val="en-US"/>
+              </w:rPr>
+              <w:t>Evaluado</w:t>
+            </w:r>
+            <w:proofErr w:type="spellEnd"/>
+          </w:p>
+        </w:tc>
+        <w:tc>
+          <w:tcPr>
+            <w:tcW w:w="5028" w:type="dxa"/>
+            <w:tcBorders>
+              <w:bottom w:val="single" w:sz="6" w:space="0" w:color="000000"/>
+              <w:right w:val="single" w:sz="6" w:space="0" w:color="000000"/>
+            </w:tcBorders>
+            <w:tcMar>
+              <w:top w:w="0" w:type="dxa"/>
+              <w:left w:w="45" w:type="dxa"/>
+              <w:bottom w:w="0" w:type="dxa"/>
+              <w:right w:w="45" w:type="dxa"/>
+            </w:tcMar>
+            <w:vAlign w:val="center"/>
+            <w:hideMark/>
+          </w:tcPr>
+          <w:p>
+            <w:pPr>
+              <w:spacing w:line="240" w:lineRule="auto"/>
+              <w:rPr>
+                <w:rFonts w:eastAsia="Times New Roman"/>
+                <w:sz w:val="24"/>
+                <w:szCs w:val="24"/>
+                <w:lang w:val="es-ES"/>
+              </w:rPr>
+            </w:pPr>
+            <w:r>
+              <w:rPr>
+                <w:rFonts w:eastAsia="Times New Roman"/>
+                <w:sz w:val="24"/>
+                <w:szCs w:val="24"/>
+                <w:lang w:val="es-ES"/>
+              </w:rPr>
+              <w:t>La solicitud de cambio ha sido evaluado y analizada por el comité de control de cambios.</w:t>
+            </w:r>
+          </w:p>
+        </w:tc>
+        <w:tc>
+          <w:tcPr>
+            <w:tcW w:w="516" w:type="dxa"/>
+            <w:tcBorders>
+              <w:bottom w:val="single" w:sz="6" w:space="0" w:color="000000"/>
+              <w:right w:val="single" w:sz="6" w:space="0" w:color="000000"/>
+            </w:tcBorders>
+            <w:tcMar>
+              <w:top w:w="0" w:type="dxa"/>
+              <w:left w:w="45" w:type="dxa"/>
+              <w:bottom w:w="0" w:type="dxa"/>
+              <w:right w:w="45" w:type="dxa"/>
+            </w:tcMar>
+            <w:vAlign w:val="bottom"/>
+            <w:hideMark/>
+          </w:tcPr>
+          <w:p>
+            <w:pPr>
+              <w:spacing w:line="240" w:lineRule="auto"/>
+              <w:jc w:val="center"/>
+              <w:rPr>
+                <w:rFonts w:ascii="Calibri" w:eastAsia="Times New Roman" w:hAnsi="Calibri" w:cs="Calibri"/>
+                <w:sz w:val="24"/>
+                <w:szCs w:val="24"/>
+                <w:lang w:val="en-US"/>
+              </w:rPr>
+            </w:pPr>
+            <w:r>
+              <w:rPr>
+                <w:rFonts w:ascii="Calibri" w:eastAsia="Times New Roman" w:hAnsi="Calibri" w:cs="Calibri"/>
+                <w:sz w:val="24"/>
+                <w:szCs w:val="24"/>
+                <w:lang w:val="en-US"/>
+              </w:rPr>
+              <w:t>3</w:t>
+            </w:r>
+          </w:p>
+        </w:tc>
+      </w:tr>
+      <w:tr>
+        <w:trPr>
+          <w:trHeight w:val="285"/>
+          <w:tblCellSpacing w:w="0" w:type="dxa"/>
+        </w:trPr>
+        <w:tc>
+          <w:tcPr>
+            <w:tcW w:w="387" w:type="dxa"/>
+            <w:tcBorders>
+              <w:left w:val="single" w:sz="6" w:space="0" w:color="000000"/>
+              <w:bottom w:val="single" w:sz="6" w:space="0" w:color="000000"/>
+              <w:right w:val="single" w:sz="6" w:space="0" w:color="000000"/>
+            </w:tcBorders>
+            <w:shd w:val="clear" w:color="auto" w:fill="auto"/>
+            <w:tcMar>
+              <w:top w:w="0" w:type="dxa"/>
+              <w:left w:w="45" w:type="dxa"/>
+              <w:bottom w:w="0" w:type="dxa"/>
+              <w:right w:w="45" w:type="dxa"/>
+            </w:tcMar>
+            <w:vAlign w:val="center"/>
+            <w:hideMark/>
+          </w:tcPr>
+          <w:p>
+            <w:pPr>
+              <w:spacing w:line="240" w:lineRule="auto"/>
+              <w:jc w:val="center"/>
+              <w:rPr>
+                <w:rFonts w:eastAsia="Times New Roman"/>
+                <w:sz w:val="24"/>
+                <w:szCs w:val="24"/>
+                <w:lang w:val="en-US"/>
+              </w:rPr>
+            </w:pPr>
+            <w:r>
+              <w:rPr>
+                <w:rFonts w:eastAsia="Times New Roman"/>
+                <w:sz w:val="24"/>
+                <w:szCs w:val="24"/>
+                <w:lang w:val="en-US"/>
+              </w:rPr>
+              <w:t>6</w:t>
+            </w:r>
+          </w:p>
+        </w:tc>
+        <w:tc>
+          <w:tcPr>
+            <w:tcW w:w="2432" w:type="dxa"/>
+            <w:tcBorders>
+              <w:bottom w:val="single" w:sz="6" w:space="0" w:color="000000"/>
+              <w:right w:val="single" w:sz="6" w:space="0" w:color="000000"/>
+            </w:tcBorders>
+            <w:tcMar>
+              <w:top w:w="0" w:type="dxa"/>
+              <w:left w:w="45" w:type="dxa"/>
+              <w:bottom w:w="0" w:type="dxa"/>
+              <w:right w:w="45" w:type="dxa"/>
+            </w:tcMar>
+            <w:vAlign w:val="center"/>
+            <w:hideMark/>
+          </w:tcPr>
+          <w:p>
+            <w:pPr>
+              <w:spacing w:line="240" w:lineRule="auto"/>
+              <w:rPr>
+                <w:rFonts w:eastAsia="Times New Roman"/>
+                <w:sz w:val="24"/>
+                <w:szCs w:val="24"/>
+                <w:lang w:val="en-US"/>
+              </w:rPr>
+            </w:pPr>
+            <w:proofErr w:type="spellStart"/>
+            <w:r>
+              <w:rPr>
+                <w:rFonts w:eastAsia="Times New Roman"/>
+                <w:sz w:val="24"/>
+                <w:szCs w:val="24"/>
+                <w:lang w:val="en-US"/>
+              </w:rPr>
+              <w:t>Aprobado</w:t>
+            </w:r>
+            <w:proofErr w:type="spellEnd"/>
+          </w:p>
+        </w:tc>
+        <w:tc>
+          <w:tcPr>
+            <w:tcW w:w="5028" w:type="dxa"/>
+            <w:tcBorders>
+              <w:bottom w:val="single" w:sz="6" w:space="0" w:color="000000"/>
+              <w:right w:val="single" w:sz="6" w:space="0" w:color="000000"/>
+            </w:tcBorders>
+            <w:tcMar>
+              <w:top w:w="0" w:type="dxa"/>
+              <w:left w:w="45" w:type="dxa"/>
+              <w:bottom w:w="0" w:type="dxa"/>
+              <w:right w:w="45" w:type="dxa"/>
+            </w:tcMar>
+            <w:vAlign w:val="center"/>
+            <w:hideMark/>
+          </w:tcPr>
+          <w:p>
+            <w:pPr>
+              <w:spacing w:line="240" w:lineRule="auto"/>
+              <w:rPr>
+                <w:rFonts w:eastAsia="Times New Roman"/>
+                <w:sz w:val="24"/>
+                <w:szCs w:val="24"/>
+                <w:lang w:val="es-ES"/>
+              </w:rPr>
+            </w:pPr>
+            <w:r>
+              <w:rPr>
+                <w:rFonts w:eastAsia="Times New Roman"/>
+                <w:sz w:val="24"/>
+                <w:szCs w:val="24"/>
+                <w:lang w:val="es-ES"/>
+              </w:rPr>
+              <w:t>La solicitud de cambio ha sido aprobada por la persona responsable.</w:t>
+            </w:r>
+          </w:p>
+        </w:tc>
+        <w:tc>
+          <w:tcPr>
+            <w:tcW w:w="516" w:type="dxa"/>
+            <w:tcBorders>
+              <w:bottom w:val="single" w:sz="6" w:space="0" w:color="000000"/>
+              <w:right w:val="single" w:sz="6" w:space="0" w:color="000000"/>
+            </w:tcBorders>
+            <w:tcMar>
+              <w:top w:w="0" w:type="dxa"/>
+              <w:left w:w="45" w:type="dxa"/>
+              <w:bottom w:w="0" w:type="dxa"/>
+              <w:right w:w="45" w:type="dxa"/>
+            </w:tcMar>
+            <w:vAlign w:val="bottom"/>
+            <w:hideMark/>
+          </w:tcPr>
+          <w:p>
+            <w:pPr>
+              <w:spacing w:line="240" w:lineRule="auto"/>
+              <w:jc w:val="center"/>
+              <w:rPr>
+                <w:rFonts w:ascii="Calibri" w:eastAsia="Times New Roman" w:hAnsi="Calibri" w:cs="Calibri"/>
+                <w:sz w:val="24"/>
+                <w:szCs w:val="24"/>
+                <w:lang w:val="en-US"/>
+              </w:rPr>
+            </w:pPr>
+            <w:r>
+              <w:rPr>
+                <w:rFonts w:ascii="Calibri" w:eastAsia="Times New Roman" w:hAnsi="Calibri" w:cs="Calibri"/>
+                <w:sz w:val="24"/>
+                <w:szCs w:val="24"/>
+                <w:lang w:val="en-US"/>
+              </w:rPr>
+              <w:t>4</w:t>
+            </w:r>
+          </w:p>
+        </w:tc>
+      </w:tr>
+      <w:tr>
+        <w:trPr>
+          <w:trHeight w:val="285"/>
+          <w:tblCellSpacing w:w="0" w:type="dxa"/>
+        </w:trPr>
+        <w:tc>
+          <w:tcPr>
+            <w:tcW w:w="387" w:type="dxa"/>
+            <w:tcBorders>
+              <w:left w:val="single" w:sz="6" w:space="0" w:color="000000"/>
+              <w:bottom w:val="single" w:sz="6" w:space="0" w:color="000000"/>
+              <w:right w:val="single" w:sz="6" w:space="0" w:color="000000"/>
+            </w:tcBorders>
+            <w:shd w:val="clear" w:color="auto" w:fill="auto"/>
+            <w:tcMar>
+              <w:top w:w="0" w:type="dxa"/>
+              <w:left w:w="45" w:type="dxa"/>
+              <w:bottom w:w="0" w:type="dxa"/>
+              <w:right w:w="45" w:type="dxa"/>
+            </w:tcMar>
+            <w:vAlign w:val="center"/>
+            <w:hideMark/>
+          </w:tcPr>
+          <w:p>
+            <w:pPr>
+              <w:spacing w:line="240" w:lineRule="auto"/>
+              <w:jc w:val="center"/>
+              <w:rPr>
+                <w:rFonts w:eastAsia="Times New Roman"/>
+                <w:sz w:val="24"/>
+                <w:szCs w:val="24"/>
+                <w:lang w:val="en-US"/>
+              </w:rPr>
+            </w:pPr>
+            <w:r>
+              <w:rPr>
+                <w:rFonts w:eastAsia="Times New Roman"/>
+                <w:sz w:val="24"/>
+                <w:szCs w:val="24"/>
+                <w:lang w:val="en-US"/>
+              </w:rPr>
+              <w:t>7</w:t>
+            </w:r>
+          </w:p>
+        </w:tc>
+        <w:tc>
+          <w:tcPr>
+            <w:tcW w:w="2432" w:type="dxa"/>
+            <w:tcBorders>
+              <w:bottom w:val="single" w:sz="6" w:space="0" w:color="000000"/>
+              <w:right w:val="single" w:sz="6" w:space="0" w:color="000000"/>
+            </w:tcBorders>
+            <w:tcMar>
+              <w:top w:w="0" w:type="dxa"/>
+              <w:left w:w="45" w:type="dxa"/>
+              <w:bottom w:w="0" w:type="dxa"/>
+              <w:right w:w="45" w:type="dxa"/>
+            </w:tcMar>
+            <w:vAlign w:val="center"/>
+            <w:hideMark/>
+          </w:tcPr>
+          <w:p>
+            <w:pPr>
+              <w:spacing w:line="240" w:lineRule="auto"/>
+              <w:rPr>
+                <w:rFonts w:eastAsia="Times New Roman"/>
+                <w:sz w:val="24"/>
+                <w:szCs w:val="24"/>
+                <w:lang w:val="en-US"/>
+              </w:rPr>
+            </w:pPr>
+            <w:proofErr w:type="spellStart"/>
+            <w:r>
+              <w:rPr>
+                <w:rFonts w:eastAsia="Times New Roman"/>
+                <w:sz w:val="24"/>
+                <w:szCs w:val="24"/>
+                <w:lang w:val="en-US"/>
+              </w:rPr>
+              <w:t>Desaprobado</w:t>
+            </w:r>
+            <w:proofErr w:type="spellEnd"/>
+          </w:p>
+        </w:tc>
+        <w:tc>
+          <w:tcPr>
+            <w:tcW w:w="5028" w:type="dxa"/>
+            <w:tcBorders>
+              <w:bottom w:val="single" w:sz="6" w:space="0" w:color="000000"/>
+              <w:right w:val="single" w:sz="6" w:space="0" w:color="000000"/>
+            </w:tcBorders>
+            <w:tcMar>
+              <w:top w:w="0" w:type="dxa"/>
+              <w:left w:w="45" w:type="dxa"/>
+              <w:bottom w:w="0" w:type="dxa"/>
+              <w:right w:w="45" w:type="dxa"/>
+            </w:tcMar>
+            <w:vAlign w:val="center"/>
+            <w:hideMark/>
+          </w:tcPr>
+          <w:p>
+            <w:pPr>
+              <w:spacing w:line="240" w:lineRule="auto"/>
+              <w:rPr>
+                <w:rFonts w:eastAsia="Times New Roman"/>
+                <w:sz w:val="24"/>
+                <w:szCs w:val="24"/>
+                <w:lang w:val="es-ES"/>
+              </w:rPr>
+            </w:pPr>
+            <w:r>
+              <w:rPr>
+                <w:rFonts w:eastAsia="Times New Roman"/>
+                <w:sz w:val="24"/>
+                <w:szCs w:val="24"/>
+                <w:lang w:val="es-ES"/>
+              </w:rPr>
+              <w:t>La solicitud de cambio ha sido desaprobada.</w:t>
+            </w:r>
+          </w:p>
+        </w:tc>
+        <w:tc>
+          <w:tcPr>
+            <w:tcW w:w="516" w:type="dxa"/>
+            <w:tcBorders>
+              <w:bottom w:val="single" w:sz="6" w:space="0" w:color="000000"/>
+              <w:right w:val="single" w:sz="6" w:space="0" w:color="000000"/>
+            </w:tcBorders>
+            <w:tcMar>
+              <w:top w:w="0" w:type="dxa"/>
+              <w:left w:w="45" w:type="dxa"/>
+              <w:bottom w:w="0" w:type="dxa"/>
+              <w:right w:w="45" w:type="dxa"/>
+            </w:tcMar>
+            <w:vAlign w:val="bottom"/>
+            <w:hideMark/>
+          </w:tcPr>
+          <w:p>
+            <w:pPr>
+              <w:spacing w:line="240" w:lineRule="auto"/>
+              <w:jc w:val="center"/>
+              <w:rPr>
+                <w:rFonts w:ascii="Calibri" w:eastAsia="Times New Roman" w:hAnsi="Calibri" w:cs="Calibri"/>
+                <w:sz w:val="24"/>
+                <w:szCs w:val="24"/>
+                <w:lang w:val="en-US"/>
+              </w:rPr>
+            </w:pPr>
+            <w:r>
+              <w:rPr>
+                <w:rFonts w:ascii="Calibri" w:eastAsia="Times New Roman" w:hAnsi="Calibri" w:cs="Calibri"/>
+                <w:sz w:val="24"/>
+                <w:szCs w:val="24"/>
+                <w:lang w:val="en-US"/>
+              </w:rPr>
+              <w:t>3</w:t>
+            </w:r>
+          </w:p>
+        </w:tc>
+      </w:tr>
+      <w:tr>
+        <w:trPr>
+          <w:trHeight w:val="285"/>
+          <w:tblCellSpacing w:w="0" w:type="dxa"/>
+        </w:trPr>
+        <w:tc>
+          <w:tcPr>
+            <w:tcW w:w="387" w:type="dxa"/>
+            <w:tcBorders>
+              <w:left w:val="single" w:sz="6" w:space="0" w:color="000000"/>
+              <w:bottom w:val="single" w:sz="6" w:space="0" w:color="000000"/>
+              <w:right w:val="single" w:sz="6" w:space="0" w:color="000000"/>
+            </w:tcBorders>
+            <w:tcMar>
+              <w:top w:w="0" w:type="dxa"/>
+              <w:left w:w="45" w:type="dxa"/>
+              <w:bottom w:w="0" w:type="dxa"/>
+              <w:right w:w="45" w:type="dxa"/>
+            </w:tcMar>
+            <w:vAlign w:val="center"/>
+            <w:hideMark/>
+          </w:tcPr>
+          <w:p>
+            <w:pPr>
+              <w:spacing w:line="240" w:lineRule="auto"/>
+              <w:jc w:val="center"/>
+              <w:rPr>
+                <w:rFonts w:eastAsia="Times New Roman"/>
+                <w:sz w:val="24"/>
+                <w:szCs w:val="24"/>
+                <w:lang w:val="en-US"/>
+              </w:rPr>
+            </w:pPr>
+            <w:r>
+              <w:rPr>
+                <w:rFonts w:eastAsia="Times New Roman"/>
+                <w:sz w:val="24"/>
+                <w:szCs w:val="24"/>
+                <w:lang w:val="en-US"/>
+              </w:rPr>
+              <w:t>8</w:t>
+            </w:r>
+          </w:p>
+        </w:tc>
+        <w:tc>
+          <w:tcPr>
+            <w:tcW w:w="2432" w:type="dxa"/>
+            <w:tcBorders>
+              <w:bottom w:val="single" w:sz="6" w:space="0" w:color="000000"/>
+              <w:right w:val="single" w:sz="6" w:space="0" w:color="000000"/>
+            </w:tcBorders>
+            <w:tcMar>
+              <w:top w:w="0" w:type="dxa"/>
+              <w:left w:w="45" w:type="dxa"/>
+              <w:bottom w:w="0" w:type="dxa"/>
+              <w:right w:w="45" w:type="dxa"/>
+            </w:tcMar>
+            <w:vAlign w:val="center"/>
+            <w:hideMark/>
+          </w:tcPr>
+          <w:p>
+            <w:pPr>
+              <w:spacing w:line="240" w:lineRule="auto"/>
+              <w:rPr>
+                <w:rFonts w:eastAsia="Times New Roman"/>
+                <w:sz w:val="24"/>
+                <w:szCs w:val="24"/>
+                <w:lang w:val="en-US"/>
+              </w:rPr>
+            </w:pPr>
+            <w:proofErr w:type="spellStart"/>
+            <w:r>
+              <w:rPr>
+                <w:rFonts w:eastAsia="Times New Roman"/>
+                <w:sz w:val="24"/>
+                <w:szCs w:val="24"/>
+                <w:lang w:val="en-US"/>
+              </w:rPr>
+              <w:t>Planificado</w:t>
+            </w:r>
+            <w:proofErr w:type="spellEnd"/>
+          </w:p>
+        </w:tc>
+        <w:tc>
+          <w:tcPr>
+            <w:tcW w:w="5028" w:type="dxa"/>
+            <w:tcBorders>
+              <w:bottom w:val="single" w:sz="6" w:space="0" w:color="000000"/>
+              <w:right w:val="single" w:sz="6" w:space="0" w:color="000000"/>
+            </w:tcBorders>
+            <w:tcMar>
+              <w:top w:w="0" w:type="dxa"/>
+              <w:left w:w="45" w:type="dxa"/>
+              <w:bottom w:w="0" w:type="dxa"/>
+              <w:right w:w="45" w:type="dxa"/>
+            </w:tcMar>
+            <w:vAlign w:val="center"/>
+            <w:hideMark/>
+          </w:tcPr>
+          <w:p>
+            <w:pPr>
+              <w:spacing w:line="240" w:lineRule="auto"/>
+              <w:rPr>
+                <w:rFonts w:eastAsia="Times New Roman"/>
+                <w:sz w:val="24"/>
+                <w:szCs w:val="24"/>
+                <w:lang w:val="es-ES"/>
+              </w:rPr>
+            </w:pPr>
+            <w:r>
+              <w:rPr>
+                <w:rFonts w:eastAsia="Times New Roman"/>
+                <w:sz w:val="24"/>
+                <w:szCs w:val="24"/>
+                <w:lang w:val="es-ES"/>
+              </w:rPr>
+              <w:t>Se ha realizado la planificación de actividades que se describe en la solicitud de cambio.</w:t>
+            </w:r>
+          </w:p>
+        </w:tc>
+        <w:tc>
+          <w:tcPr>
+            <w:tcW w:w="516" w:type="dxa"/>
+            <w:tcBorders>
+              <w:bottom w:val="single" w:sz="6" w:space="0" w:color="000000"/>
+              <w:right w:val="single" w:sz="6" w:space="0" w:color="000000"/>
+            </w:tcBorders>
+            <w:tcMar>
+              <w:top w:w="0" w:type="dxa"/>
+              <w:left w:w="45" w:type="dxa"/>
+              <w:bottom w:w="0" w:type="dxa"/>
+              <w:right w:w="45" w:type="dxa"/>
+            </w:tcMar>
+            <w:vAlign w:val="bottom"/>
+            <w:hideMark/>
+          </w:tcPr>
+          <w:p>
+            <w:pPr>
+              <w:spacing w:line="240" w:lineRule="auto"/>
+              <w:jc w:val="center"/>
+              <w:rPr>
+                <w:rFonts w:ascii="Calibri" w:eastAsia="Times New Roman" w:hAnsi="Calibri" w:cs="Calibri"/>
+                <w:sz w:val="24"/>
+                <w:szCs w:val="24"/>
+                <w:lang w:val="en-US"/>
+              </w:rPr>
+            </w:pPr>
+            <w:r>
+              <w:rPr>
+                <w:rFonts w:ascii="Calibri" w:eastAsia="Times New Roman" w:hAnsi="Calibri" w:cs="Calibri"/>
+                <w:sz w:val="24"/>
+                <w:szCs w:val="24"/>
+                <w:lang w:val="en-US"/>
+              </w:rPr>
+              <w:t>5</w:t>
+            </w:r>
+          </w:p>
+        </w:tc>
+      </w:tr>
+      <w:tr>
+        <w:trPr>
+          <w:trHeight w:val="285"/>
+          <w:tblCellSpacing w:w="0" w:type="dxa"/>
+        </w:trPr>
+        <w:tc>
+          <w:tcPr>
+            <w:tcW w:w="387" w:type="dxa"/>
+            <w:tcBorders>
+              <w:left w:val="single" w:sz="6" w:space="0" w:color="000000"/>
+              <w:bottom w:val="single" w:sz="6" w:space="0" w:color="000000"/>
+              <w:right w:val="single" w:sz="6" w:space="0" w:color="000000"/>
+            </w:tcBorders>
+            <w:tcMar>
+              <w:top w:w="0" w:type="dxa"/>
+              <w:left w:w="45" w:type="dxa"/>
+              <w:bottom w:w="0" w:type="dxa"/>
+              <w:right w:w="45" w:type="dxa"/>
+            </w:tcMar>
+            <w:vAlign w:val="center"/>
+            <w:hideMark/>
+          </w:tcPr>
+          <w:p>
+            <w:pPr>
+              <w:spacing w:line="240" w:lineRule="auto"/>
+              <w:jc w:val="center"/>
+              <w:rPr>
+                <w:rFonts w:eastAsia="Times New Roman"/>
+                <w:sz w:val="24"/>
+                <w:szCs w:val="24"/>
+                <w:lang w:val="en-US"/>
+              </w:rPr>
+            </w:pPr>
+            <w:r>
+              <w:rPr>
+                <w:rFonts w:eastAsia="Times New Roman"/>
+                <w:sz w:val="24"/>
+                <w:szCs w:val="24"/>
+                <w:lang w:val="en-US"/>
+              </w:rPr>
+              <w:t>9</w:t>
+            </w:r>
+          </w:p>
+        </w:tc>
+        <w:tc>
+          <w:tcPr>
+            <w:tcW w:w="2432" w:type="dxa"/>
+            <w:tcBorders>
+              <w:bottom w:val="single" w:sz="6" w:space="0" w:color="000000"/>
+              <w:right w:val="single" w:sz="6" w:space="0" w:color="000000"/>
+            </w:tcBorders>
+            <w:tcMar>
+              <w:top w:w="0" w:type="dxa"/>
+              <w:left w:w="45" w:type="dxa"/>
+              <w:bottom w:w="0" w:type="dxa"/>
+              <w:right w:w="45" w:type="dxa"/>
+            </w:tcMar>
+            <w:vAlign w:val="center"/>
+            <w:hideMark/>
+          </w:tcPr>
+          <w:p>
+            <w:pPr>
+              <w:spacing w:line="240" w:lineRule="auto"/>
+              <w:rPr>
+                <w:rFonts w:eastAsia="Times New Roman"/>
+                <w:sz w:val="24"/>
+                <w:szCs w:val="24"/>
+                <w:lang w:val="en-US"/>
+              </w:rPr>
+            </w:pPr>
+            <w:proofErr w:type="spellStart"/>
+            <w:r>
+              <w:rPr>
+                <w:rFonts w:eastAsia="Times New Roman"/>
+                <w:sz w:val="24"/>
+                <w:szCs w:val="24"/>
+                <w:lang w:val="en-US"/>
+              </w:rPr>
+              <w:t>Implementado</w:t>
+            </w:r>
+            <w:proofErr w:type="spellEnd"/>
+          </w:p>
+        </w:tc>
+        <w:tc>
+          <w:tcPr>
+            <w:tcW w:w="5028" w:type="dxa"/>
+            <w:tcBorders>
+              <w:bottom w:val="single" w:sz="6" w:space="0" w:color="000000"/>
+              <w:right w:val="single" w:sz="6" w:space="0" w:color="000000"/>
+            </w:tcBorders>
+            <w:tcMar>
+              <w:top w:w="0" w:type="dxa"/>
+              <w:left w:w="45" w:type="dxa"/>
+              <w:bottom w:w="0" w:type="dxa"/>
+              <w:right w:w="45" w:type="dxa"/>
+            </w:tcMar>
+            <w:vAlign w:val="center"/>
+            <w:hideMark/>
+          </w:tcPr>
+          <w:p>
+            <w:pPr>
+              <w:spacing w:line="240" w:lineRule="auto"/>
+              <w:rPr>
+                <w:rFonts w:eastAsia="Times New Roman"/>
+                <w:sz w:val="24"/>
+                <w:szCs w:val="24"/>
+                <w:lang w:val="es-ES"/>
+              </w:rPr>
+            </w:pPr>
+            <w:r>
+              <w:rPr>
+                <w:rFonts w:eastAsia="Times New Roman"/>
+                <w:sz w:val="24"/>
+                <w:szCs w:val="24"/>
+                <w:lang w:val="es-ES"/>
+              </w:rPr>
+              <w:t>Se ha implementado la solicitud de cambio.</w:t>
+            </w:r>
+          </w:p>
+        </w:tc>
+        <w:tc>
+          <w:tcPr>
+            <w:tcW w:w="516" w:type="dxa"/>
+            <w:tcBorders>
+              <w:bottom w:val="single" w:sz="6" w:space="0" w:color="000000"/>
+              <w:right w:val="single" w:sz="6" w:space="0" w:color="000000"/>
+            </w:tcBorders>
+            <w:tcMar>
+              <w:top w:w="0" w:type="dxa"/>
+              <w:left w:w="45" w:type="dxa"/>
+              <w:bottom w:w="0" w:type="dxa"/>
+              <w:right w:w="45" w:type="dxa"/>
+            </w:tcMar>
+            <w:vAlign w:val="bottom"/>
+            <w:hideMark/>
+          </w:tcPr>
+          <w:p>
+            <w:pPr>
+              <w:spacing w:line="240" w:lineRule="auto"/>
+              <w:jc w:val="center"/>
+              <w:rPr>
+                <w:rFonts w:ascii="Calibri" w:eastAsia="Times New Roman" w:hAnsi="Calibri" w:cs="Calibri"/>
+                <w:sz w:val="24"/>
+                <w:szCs w:val="24"/>
+                <w:lang w:val="en-US"/>
+              </w:rPr>
+            </w:pPr>
+            <w:r>
+              <w:rPr>
+                <w:rFonts w:ascii="Calibri" w:eastAsia="Times New Roman" w:hAnsi="Calibri" w:cs="Calibri"/>
+                <w:sz w:val="24"/>
+                <w:szCs w:val="24"/>
+                <w:lang w:val="en-US"/>
+              </w:rPr>
+              <w:t>6</w:t>
+            </w:r>
+          </w:p>
+        </w:tc>
+      </w:tr>
+      <w:tr>
+        <w:trPr>
+          <w:trHeight w:val="285"/>
+          <w:tblCellSpacing w:w="0" w:type="dxa"/>
+        </w:trPr>
+        <w:tc>
+          <w:tcPr>
+            <w:tcW w:w="387" w:type="dxa"/>
+            <w:tcBorders>
+              <w:left w:val="single" w:sz="6" w:space="0" w:color="000000"/>
+              <w:bottom w:val="single" w:sz="6" w:space="0" w:color="000000"/>
+              <w:right w:val="single" w:sz="6" w:space="0" w:color="000000"/>
+            </w:tcBorders>
+            <w:tcMar>
+              <w:top w:w="0" w:type="dxa"/>
+              <w:left w:w="45" w:type="dxa"/>
+              <w:bottom w:w="0" w:type="dxa"/>
+              <w:right w:w="45" w:type="dxa"/>
+            </w:tcMar>
+            <w:vAlign w:val="center"/>
+            <w:hideMark/>
+          </w:tcPr>
+          <w:p>
+            <w:pPr>
+              <w:spacing w:line="240" w:lineRule="auto"/>
+              <w:jc w:val="center"/>
+              <w:rPr>
+                <w:rFonts w:eastAsia="Times New Roman"/>
+                <w:sz w:val="24"/>
+                <w:szCs w:val="24"/>
+                <w:lang w:val="en-US"/>
+              </w:rPr>
+            </w:pPr>
+            <w:r>
+              <w:rPr>
+                <w:rFonts w:eastAsia="Times New Roman"/>
+                <w:sz w:val="24"/>
+                <w:szCs w:val="24"/>
+                <w:lang w:val="en-US"/>
+              </w:rPr>
+              <w:lastRenderedPageBreak/>
+              <w:t>10</w:t>
+            </w:r>
+          </w:p>
+        </w:tc>
+        <w:tc>
+          <w:tcPr>
+            <w:tcW w:w="2432" w:type="dxa"/>
+            <w:tcBorders>
+              <w:bottom w:val="single" w:sz="6" w:space="0" w:color="000000"/>
+              <w:right w:val="single" w:sz="6" w:space="0" w:color="000000"/>
+            </w:tcBorders>
+            <w:tcMar>
+              <w:top w:w="0" w:type="dxa"/>
+              <w:left w:w="45" w:type="dxa"/>
+              <w:bottom w:w="0" w:type="dxa"/>
+              <w:right w:w="45" w:type="dxa"/>
+            </w:tcMar>
+            <w:vAlign w:val="center"/>
+            <w:hideMark/>
+          </w:tcPr>
+          <w:p>
+            <w:pPr>
+              <w:spacing w:line="240" w:lineRule="auto"/>
+              <w:rPr>
+                <w:rFonts w:eastAsia="Times New Roman"/>
+                <w:sz w:val="24"/>
+                <w:szCs w:val="24"/>
+                <w:lang w:val="en-US"/>
+              </w:rPr>
+            </w:pPr>
+            <w:proofErr w:type="spellStart"/>
+            <w:r>
+              <w:rPr>
+                <w:rFonts w:eastAsia="Times New Roman"/>
+                <w:sz w:val="24"/>
+                <w:szCs w:val="24"/>
+                <w:lang w:val="en-US"/>
+              </w:rPr>
+              <w:t>Verificado</w:t>
+            </w:r>
+            <w:proofErr w:type="spellEnd"/>
+          </w:p>
+        </w:tc>
+        <w:tc>
+          <w:tcPr>
+            <w:tcW w:w="5028" w:type="dxa"/>
+            <w:tcBorders>
+              <w:bottom w:val="single" w:sz="6" w:space="0" w:color="000000"/>
+              <w:right w:val="single" w:sz="6" w:space="0" w:color="000000"/>
+            </w:tcBorders>
+            <w:tcMar>
+              <w:top w:w="0" w:type="dxa"/>
+              <w:left w:w="45" w:type="dxa"/>
+              <w:bottom w:w="0" w:type="dxa"/>
+              <w:right w:w="45" w:type="dxa"/>
+            </w:tcMar>
+            <w:vAlign w:val="center"/>
+            <w:hideMark/>
+          </w:tcPr>
+          <w:p>
+            <w:pPr>
+              <w:spacing w:line="240" w:lineRule="auto"/>
+              <w:rPr>
+                <w:rFonts w:eastAsia="Times New Roman"/>
+                <w:sz w:val="24"/>
+                <w:szCs w:val="24"/>
+                <w:lang w:val="es-ES"/>
+              </w:rPr>
+            </w:pPr>
+            <w:r>
+              <w:rPr>
+                <w:rFonts w:eastAsia="Times New Roman"/>
+                <w:sz w:val="24"/>
+                <w:szCs w:val="24"/>
+                <w:lang w:val="es-ES"/>
+              </w:rPr>
+              <w:t>El usuario ha verificado la funcionalidad del cambio.</w:t>
+            </w:r>
+          </w:p>
+        </w:tc>
+        <w:tc>
+          <w:tcPr>
+            <w:tcW w:w="516" w:type="dxa"/>
+            <w:tcBorders>
+              <w:bottom w:val="single" w:sz="6" w:space="0" w:color="000000"/>
+              <w:right w:val="single" w:sz="6" w:space="0" w:color="000000"/>
+            </w:tcBorders>
+            <w:tcMar>
+              <w:top w:w="0" w:type="dxa"/>
+              <w:left w:w="45" w:type="dxa"/>
+              <w:bottom w:w="0" w:type="dxa"/>
+              <w:right w:w="45" w:type="dxa"/>
+            </w:tcMar>
+            <w:vAlign w:val="bottom"/>
+            <w:hideMark/>
+          </w:tcPr>
+          <w:p>
+            <w:pPr>
+              <w:spacing w:line="240" w:lineRule="auto"/>
+              <w:jc w:val="center"/>
+              <w:rPr>
+                <w:rFonts w:ascii="Calibri" w:eastAsia="Times New Roman" w:hAnsi="Calibri" w:cs="Calibri"/>
+                <w:sz w:val="24"/>
+                <w:szCs w:val="24"/>
+                <w:lang w:val="en-US"/>
+              </w:rPr>
+            </w:pPr>
+            <w:r>
+              <w:rPr>
+                <w:rFonts w:ascii="Calibri" w:eastAsia="Times New Roman" w:hAnsi="Calibri" w:cs="Calibri"/>
+                <w:sz w:val="24"/>
+                <w:szCs w:val="24"/>
+                <w:lang w:val="en-US"/>
+              </w:rPr>
+              <w:t>7</w:t>
+            </w:r>
+          </w:p>
+        </w:tc>
+      </w:tr>
+      <w:tr>
+        <w:trPr>
+          <w:trHeight w:val="285"/>
+          <w:tblCellSpacing w:w="0" w:type="dxa"/>
+        </w:trPr>
+        <w:tc>
+          <w:tcPr>
+            <w:tcW w:w="387" w:type="dxa"/>
+            <w:tcBorders>
+              <w:left w:val="single" w:sz="6" w:space="0" w:color="000000"/>
+              <w:bottom w:val="single" w:sz="6" w:space="0" w:color="000000"/>
+              <w:right w:val="single" w:sz="6" w:space="0" w:color="000000"/>
+            </w:tcBorders>
+            <w:tcMar>
+              <w:top w:w="0" w:type="dxa"/>
+              <w:left w:w="45" w:type="dxa"/>
+              <w:bottom w:w="0" w:type="dxa"/>
+              <w:right w:w="45" w:type="dxa"/>
+            </w:tcMar>
+            <w:vAlign w:val="center"/>
+            <w:hideMark/>
+          </w:tcPr>
+          <w:p>
+            <w:pPr>
+              <w:spacing w:line="240" w:lineRule="auto"/>
+              <w:jc w:val="center"/>
+              <w:rPr>
+                <w:rFonts w:eastAsia="Times New Roman"/>
+                <w:sz w:val="24"/>
+                <w:szCs w:val="24"/>
+                <w:lang w:val="en-US"/>
+              </w:rPr>
+            </w:pPr>
+            <w:r>
+              <w:rPr>
+                <w:rFonts w:eastAsia="Times New Roman"/>
+                <w:sz w:val="24"/>
+                <w:szCs w:val="24"/>
+                <w:lang w:val="en-US"/>
+              </w:rPr>
+              <w:t>11</w:t>
+            </w:r>
+          </w:p>
+        </w:tc>
+        <w:tc>
+          <w:tcPr>
+            <w:tcW w:w="2432" w:type="dxa"/>
+            <w:tcBorders>
+              <w:bottom w:val="single" w:sz="6" w:space="0" w:color="000000"/>
+              <w:right w:val="single" w:sz="6" w:space="0" w:color="000000"/>
+            </w:tcBorders>
+            <w:tcMar>
+              <w:top w:w="0" w:type="dxa"/>
+              <w:left w:w="45" w:type="dxa"/>
+              <w:bottom w:w="0" w:type="dxa"/>
+              <w:right w:w="45" w:type="dxa"/>
+            </w:tcMar>
+            <w:vAlign w:val="center"/>
+            <w:hideMark/>
+          </w:tcPr>
+          <w:p>
+            <w:pPr>
+              <w:spacing w:line="240" w:lineRule="auto"/>
+              <w:rPr>
+                <w:rFonts w:eastAsia="Times New Roman"/>
+                <w:sz w:val="24"/>
+                <w:szCs w:val="24"/>
+                <w:lang w:val="en-US"/>
+              </w:rPr>
+            </w:pPr>
+            <w:proofErr w:type="spellStart"/>
+            <w:r>
+              <w:rPr>
+                <w:rFonts w:eastAsia="Times New Roman"/>
+                <w:sz w:val="24"/>
+                <w:szCs w:val="24"/>
+                <w:lang w:val="en-US"/>
+              </w:rPr>
+              <w:t>Cerrado</w:t>
+            </w:r>
+            <w:proofErr w:type="spellEnd"/>
+          </w:p>
+        </w:tc>
+        <w:tc>
+          <w:tcPr>
+            <w:tcW w:w="5028" w:type="dxa"/>
+            <w:tcBorders>
+              <w:bottom w:val="single" w:sz="6" w:space="0" w:color="000000"/>
+              <w:right w:val="single" w:sz="6" w:space="0" w:color="000000"/>
+            </w:tcBorders>
+            <w:tcMar>
+              <w:top w:w="0" w:type="dxa"/>
+              <w:left w:w="45" w:type="dxa"/>
+              <w:bottom w:w="0" w:type="dxa"/>
+              <w:right w:w="45" w:type="dxa"/>
+            </w:tcMar>
+            <w:vAlign w:val="center"/>
+            <w:hideMark/>
+          </w:tcPr>
+          <w:p>
+            <w:pPr>
+              <w:spacing w:line="240" w:lineRule="auto"/>
+              <w:rPr>
+                <w:rFonts w:eastAsia="Times New Roman"/>
+                <w:sz w:val="24"/>
+                <w:szCs w:val="24"/>
+                <w:lang w:val="es-ES"/>
+              </w:rPr>
+            </w:pPr>
+            <w:r>
+              <w:rPr>
+                <w:rFonts w:eastAsia="Times New Roman"/>
+                <w:sz w:val="24"/>
+                <w:szCs w:val="24"/>
+                <w:lang w:val="es-ES"/>
+              </w:rPr>
+              <w:t>La solicitud de cambio se da por terminado.</w:t>
+            </w:r>
+          </w:p>
+        </w:tc>
+        <w:tc>
+          <w:tcPr>
+            <w:tcW w:w="516" w:type="dxa"/>
+            <w:tcBorders>
+              <w:bottom w:val="single" w:sz="6" w:space="0" w:color="000000"/>
+              <w:right w:val="single" w:sz="6" w:space="0" w:color="000000"/>
+            </w:tcBorders>
+            <w:tcMar>
+              <w:top w:w="0" w:type="dxa"/>
+              <w:left w:w="45" w:type="dxa"/>
+              <w:bottom w:w="0" w:type="dxa"/>
+              <w:right w:w="45" w:type="dxa"/>
+            </w:tcMar>
+            <w:vAlign w:val="bottom"/>
+            <w:hideMark/>
+          </w:tcPr>
+          <w:p>
+            <w:pPr>
+              <w:spacing w:line="240" w:lineRule="auto"/>
+              <w:jc w:val="center"/>
+              <w:rPr>
+                <w:rFonts w:ascii="Calibri" w:eastAsia="Times New Roman" w:hAnsi="Calibri" w:cs="Calibri"/>
+                <w:sz w:val="24"/>
+                <w:szCs w:val="24"/>
+                <w:lang w:val="en-US"/>
+              </w:rPr>
+            </w:pPr>
+            <w:r>
+              <w:rPr>
+                <w:rFonts w:ascii="Calibri" w:eastAsia="Times New Roman" w:hAnsi="Calibri" w:cs="Calibri"/>
+                <w:sz w:val="24"/>
+                <w:szCs w:val="24"/>
+                <w:lang w:val="en-US"/>
+              </w:rPr>
+              <w:t>8</w:t>
+            </w:r>
+          </w:p>
+        </w:tc>
+      </w:tr>
+    </w:tbl>
+    <w:p>
+      <w:pPr>
+        <w:pStyle w:val="Prrafodelista"/>
+        <w:ind w:left="1224"/>
+        <w:jc w:val="both"/>
+        <w:rPr>
+          <w:rFonts w:ascii="Times New Roman" w:eastAsia="Times New Roman" w:hAnsi="Times New Roman" w:cs="Times New Roman"/>
+          <w:b/>
+          <w:sz w:val="24"/>
+          <w:szCs w:val="24"/>
+        </w:rPr>
+      </w:pPr>
+    </w:p>
+    <w:p>
+      <w:pPr>
+        <w:pStyle w:val="Prrafodelista"/>
+        <w:numPr>
+          <w:ilvl w:val="2"/>
+          <w:numId w:val="2"/>
+        </w:numPr>
+        <w:jc w:val="both"/>
+        <w:rPr>
+          <w:rFonts w:ascii="Times New Roman" w:eastAsia="Times New Roman" w:hAnsi="Times New Roman" w:cs="Times New Roman"/>
+          <w:b/>
+          <w:sz w:val="24"/>
+          <w:szCs w:val="24"/>
+        </w:rPr>
+      </w:pPr>
+      <w:r>
+        <w:rPr>
+          <w:rFonts w:ascii="Times New Roman" w:eastAsia="Times New Roman" w:hAnsi="Times New Roman" w:cs="Times New Roman"/>
+          <w:b/>
+          <w:sz w:val="24"/>
+          <w:szCs w:val="24"/>
+        </w:rPr>
         <w:t>Proceso</w:t>
       </w:r>
+    </w:p>
+    <w:p>
+      <w:pPr>
+        <w:pStyle w:val="Prrafodelista"/>
+        <w:ind w:left="1224"/>
+        <w:jc w:val="both"/>
+        <w:rPr>
+          <w:rFonts w:ascii="Times New Roman" w:eastAsia="Times New Roman" w:hAnsi="Times New Roman" w:cs="Times New Roman"/>
+          <w:b/>
+          <w:sz w:val="24"/>
+          <w:szCs w:val="24"/>
+        </w:rPr>
+      </w:pPr>
+    </w:p>
+    <w:p>
+      <w:pPr>
+        <w:pStyle w:val="Prrafodelista"/>
+        <w:ind w:left="1224"/>
+        <w:jc w:val="both"/>
+        <w:rPr>
+          <w:rFonts w:ascii="Times New Roman" w:eastAsia="Times New Roman" w:hAnsi="Times New Roman" w:cs="Times New Roman"/>
+          <w:b/>
+          <w:sz w:val="24"/>
+          <w:szCs w:val="24"/>
+        </w:rPr>
+      </w:pPr>
+      <w:r>
+        <w:rPr>
+          <w:rFonts w:ascii="Times New Roman" w:eastAsia="Times New Roman" w:hAnsi="Times New Roman" w:cs="Times New Roman"/>
+          <w:b/>
+          <w:sz w:val="24"/>
+          <w:szCs w:val="24"/>
+        </w:rPr>
+        <w:drawing>
+          <wp:inline distT="0" distB="0" distL="0" distR="0" wp14:anchorId="18B07389" wp14:editId="40902EB5">
+            <wp:extent cx="4373870" cy="3048000"/>
+            <wp:effectExtent l="0" t="0" r="8255" b="0"/>
+            <wp:docPr id="2" name="Imagen 2"/>
+            <wp:cNvGraphicFramePr>
+              <a:graphicFrameLocks xmlns:a="http://schemas.openxmlformats.org/drawingml/2006/main" noChangeAspect="1"/>
+            </wp:cNvGraphicFramePr>
+            <a:graphic xmlns:a="http://schemas.openxmlformats.org/drawingml/2006/main">
+              <a:graphicData uri="http://schemas.openxmlformats.org/drawingml/2006/picture">
+                <pic:pic xmlns:pic="http://schemas.openxmlformats.org/drawingml/2006/picture">
+                  <pic:nvPicPr>
+                    <pic:cNvPr id="1" name=""/>
+                    <pic:cNvPicPr/>
+                  </pic:nvPicPr>
+                  <pic:blipFill>
+                    <a:blip r:embed="rId8"/>
+                    <a:stretch>
+                      <a:fillRect/>
+                    </a:stretch>
+                  </pic:blipFill>
+                  <pic:spPr>
+                    <a:xfrm>
+                      <a:off x="0" y="0"/>
+                      <a:ext cx="4381120" cy="3053052"/>
+                    </a:xfrm>
+                    <a:prstGeom prst="rect">
+                      <a:avLst/>
+                    </a:prstGeom>
+                  </pic:spPr>
+                </pic:pic>
+              </a:graphicData>
+            </a:graphic>
+          </wp:inline>
+        </w:drawing>
+      </w:r>
+    </w:p>
+    <w:p>
+      <w:pPr>
+        <w:pStyle w:val="Prrafodelista"/>
+        <w:ind w:left="1224"/>
+        <w:jc w:val="both"/>
+        <w:rPr>
+          <w:rFonts w:ascii="Times New Roman" w:eastAsia="Times New Roman" w:hAnsi="Times New Roman" w:cs="Times New Roman"/>
+          <w:b/>
+          <w:sz w:val="24"/>
+          <w:szCs w:val="24"/>
+        </w:rPr>
+      </w:pPr>
+      <w:bookmarkStart w:id="0" w:name="_GoBack"/>
+      <w:bookmarkEnd w:id="0"/>
     </w:p>
     <w:p>
       <w:pPr>
@@ -10795,7 +13754,7 @@
     </w:p>
     <w:p/>
     <w:sectPr>
-      <w:footerReference w:type="default" r:id="rId8"/>
+      <w:footerReference w:type="default" r:id="rId9"/>
       <w:pgSz w:w="11909" w:h="16834"/>
       <w:pgMar w:top="1440" w:right="1440" w:bottom="1440" w:left="1440" w:header="720" w:footer="720" w:gutter="0"/>
       <w:pgNumType w:start="1"/>

</xml_diff>

<commit_message>
subiendo el acta de cierre del proyecto
</commit_message>
<xml_diff>
--- a/Documentos/Planes/PGCS1.3.docx
+++ b/Documentos/Planes/PGCS1.3.docx
@@ -9905,6 +9905,8 @@
             </w:r>
           </w:p>
         </w:tc>
+        <w:bookmarkStart w:id="0" w:name="_GoBack"/>
+        <w:bookmarkEnd w:id="0"/>
       </w:tr>
       <w:tr>
         <w:trPr>
@@ -10682,17 +10684,27 @@
         <w:tc>
           <w:tcPr>
             <w:tcW w:w="0" w:type="auto"/>
-            <w:hideMark/>
-          </w:tcPr>
-          <w:p>
-            <w:pPr>
-              <w:spacing w:line="240" w:lineRule="auto"/>
-              <w:jc w:val="center"/>
-              <w:rPr>
-                <w:rFonts w:ascii="Times New Roman" w:eastAsia="Times New Roman" w:hAnsi="Times New Roman" w:cs="Times New Roman"/>
-                <w:lang w:val="es-PE" w:eastAsia="es-PE"/>
-              </w:rPr>
-            </w:pPr>
+            <w:shd w:val="clear" w:color="auto" w:fill="92D050"/>
+            <w:hideMark/>
+          </w:tcPr>
+          <w:p>
+            <w:pPr>
+              <w:spacing w:line="240" w:lineRule="auto"/>
+              <w:jc w:val="center"/>
+              <w:rPr>
+                <w:rFonts w:ascii="Times New Roman" w:eastAsia="Times New Roman" w:hAnsi="Times New Roman" w:cs="Times New Roman"/>
+                <w:lang w:val="es-PE" w:eastAsia="es-PE"/>
+              </w:rPr>
+            </w:pPr>
+            <w:r>
+              <w:rPr>
+                <w:rFonts w:ascii="Times New Roman" w:eastAsia="Times New Roman" w:hAnsi="Times New Roman" w:cs="Times New Roman"/>
+                <w:sz w:val="20"/>
+                <w:szCs w:val="20"/>
+                <w:lang w:val="es-PE" w:eastAsia="es-PE"/>
+              </w:rPr>
+              <w:t>Aceptado</w:t>
+            </w:r>
           </w:p>
         </w:tc>
       </w:tr>
@@ -13622,8 +13634,10 @@
         <w:rPr>
           <w:rFonts w:ascii="Times New Roman" w:eastAsia="Times New Roman" w:hAnsi="Times New Roman" w:cs="Times New Roman"/>
           <w:b/>
+          <w:noProof/>
           <w:sz w:val="24"/>
           <w:szCs w:val="24"/>
+          <w:lang w:val="en-US"/>
         </w:rPr>
         <w:drawing>
           <wp:inline distT="0" distB="0" distL="0" distR="0" wp14:anchorId="18B07389" wp14:editId="40902EB5">
@@ -13674,8 +13688,6 @@
           <w:szCs w:val="24"/>
         </w:rPr>
       </w:pPr>
-      <w:bookmarkStart w:id="0" w:name="_GoBack"/>
-      <w:bookmarkEnd w:id="0"/>
     </w:p>
     <w:p>
       <w:pPr>

</xml_diff>